<commit_message>
update resume and links
</commit_message>
<xml_diff>
--- a/assets/resume/CV_Adam_20230726.docx
+++ b/assets/resume/CV_Adam_20230726.docx
@@ -398,6 +398,7 @@
         <w:pBdr>
           <w:bottom w:val="double" w:sz="4" w:space="1" w:color="auto"/>
         </w:pBdr>
+        <w:ind w:right="120"/>
       </w:pPr>
       <w:r>
         <w:rPr>
@@ -410,31 +411,142 @@
     <w:p>
       <w:pPr>
         <w:pStyle w:val="Heading2"/>
+        <w:tabs>
+          <w:tab w:val="left" w:pos="2610"/>
+        </w:tabs>
         <w:spacing w:before="20"/>
         <w:rPr>
-          <w:sz w:val="20"/>
-        </w:rPr>
-      </w:pPr>
-      <w:r>
-        <w:rPr>
+          <w:position w:val="6"/>
+          <w:sz w:val="20"/>
+        </w:rPr>
+      </w:pPr>
+      <w:r>
+        <w:rPr>
+          <w:noProof/>
+          <w:sz w:val="20"/>
+        </w:rPr>
+        <w:drawing>
+          <wp:inline distT="0" distB="0" distL="0" distR="0" wp14:anchorId="4ABA48BA" wp14:editId="635C633E">
+            <wp:extent cx="164592" cy="164592"/>
+            <wp:effectExtent l="0" t="0" r="6985" b="6985"/>
+            <wp:docPr id="27" name="Graphic 27" descr="Graduation cap"/>
+            <wp:cNvGraphicFramePr>
+              <a:graphicFrameLocks xmlns:a="http://schemas.openxmlformats.org/drawingml/2006/main" noChangeAspect="1"/>
+            </wp:cNvGraphicFramePr>
+            <a:graphic xmlns:a="http://schemas.openxmlformats.org/drawingml/2006/main">
+              <a:graphicData uri="http://schemas.openxmlformats.org/drawingml/2006/picture">
+                <pic:pic xmlns:pic="http://schemas.openxmlformats.org/drawingml/2006/picture">
+                  <pic:nvPicPr>
+                    <pic:cNvPr id="27" name="graduationcap.svg"/>
+                    <pic:cNvPicPr/>
+                  </pic:nvPicPr>
+                  <pic:blipFill>
+                    <a:blip r:embed="rId16" cstate="print">
+                      <a:extLst>
+                        <a:ext uri="{28A0092B-C50C-407E-A947-70E740481C1C}">
+                          <a14:useLocalDpi xmlns:a14="http://schemas.microsoft.com/office/drawing/2010/main" val="0"/>
+                        </a:ext>
+                        <a:ext uri="{96DAC541-7B7A-43D3-8B79-37D633B846F1}">
+                          <asvg:svgBlip xmlns:asvg="http://schemas.microsoft.com/office/drawing/2016/SVG/main" r:embed="rId17"/>
+                        </a:ext>
+                      </a:extLst>
+                    </a:blip>
+                    <a:stretch>
+                      <a:fillRect/>
+                    </a:stretch>
+                  </pic:blipFill>
+                  <pic:spPr>
+                    <a:xfrm>
+                      <a:off x="0" y="0"/>
+                      <a:ext cx="164592" cy="164592"/>
+                    </a:xfrm>
+                    <a:prstGeom prst="rect">
+                      <a:avLst/>
+                    </a:prstGeom>
+                  </pic:spPr>
+                </pic:pic>
+              </a:graphicData>
+            </a:graphic>
+          </wp:inline>
+        </w:drawing>
+      </w:r>
+      <w:r>
+        <w:rPr>
+          <w:position w:val="6"/>
           <w:sz w:val="20"/>
         </w:rPr>
         <w:t>University</w:t>
       </w:r>
       <w:r>
         <w:rPr>
+          <w:position w:val="6"/>
           <w:sz w:val="20"/>
         </w:rPr>
         <w:t xml:space="preserve"> of Freiburg</w:t>
       </w:r>
       <w:r>
         <w:rPr>
-          <w:sz w:val="20"/>
-        </w:rPr>
-        <w:t xml:space="preserve">, </w:t>
-      </w:r>
-      <w:r>
-        <w:rPr>
+          <w:rFonts w:eastAsia="PMingLiU"/>
+          <w:position w:val="6"/>
+          <w:sz w:val="20"/>
+          <w:lang w:eastAsia="zh-TW"/>
+        </w:rPr>
+        <w:tab/>
+      </w:r>
+      <w:r>
+        <w:rPr>
+          <w:noProof/>
+          <w:position w:val="4"/>
+          <w:sz w:val="20"/>
+        </w:rPr>
+        <w:drawing>
+          <wp:inline distT="0" distB="0" distL="0" distR="0" wp14:anchorId="5C1DE87C" wp14:editId="513B2F70">
+            <wp:extent cx="137160" cy="137160"/>
+            <wp:effectExtent l="0" t="0" r="0" b="0"/>
+            <wp:docPr id="43" name="Graphic 43" descr="Marker"/>
+            <wp:cNvGraphicFramePr>
+              <a:graphicFrameLocks xmlns:a="http://schemas.openxmlformats.org/drawingml/2006/main" noChangeAspect="1"/>
+            </wp:cNvGraphicFramePr>
+            <a:graphic xmlns:a="http://schemas.openxmlformats.org/drawingml/2006/main">
+              <a:graphicData uri="http://schemas.openxmlformats.org/drawingml/2006/picture">
+                <pic:pic xmlns:pic="http://schemas.openxmlformats.org/drawingml/2006/picture">
+                  <pic:nvPicPr>
+                    <pic:cNvPr id="43" name="marker.svg"/>
+                    <pic:cNvPicPr/>
+                  </pic:nvPicPr>
+                  <pic:blipFill>
+                    <a:blip r:embed="rId18" cstate="print">
+                      <a:extLst>
+                        <a:ext uri="{28A0092B-C50C-407E-A947-70E740481C1C}">
+                          <a14:useLocalDpi xmlns:a14="http://schemas.microsoft.com/office/drawing/2010/main" val="0"/>
+                        </a:ext>
+                        <a:ext uri="{96DAC541-7B7A-43D3-8B79-37D633B846F1}">
+                          <asvg:svgBlip xmlns:asvg="http://schemas.microsoft.com/office/drawing/2016/SVG/main" r:embed="rId19"/>
+                        </a:ext>
+                      </a:extLst>
+                    </a:blip>
+                    <a:stretch>
+                      <a:fillRect/>
+                    </a:stretch>
+                  </pic:blipFill>
+                  <pic:spPr>
+                    <a:xfrm>
+                      <a:off x="0" y="0"/>
+                      <a:ext cx="137160" cy="137160"/>
+                    </a:xfrm>
+                    <a:prstGeom prst="rect">
+                      <a:avLst/>
+                    </a:prstGeom>
+                  </pic:spPr>
+                </pic:pic>
+              </a:graphicData>
+            </a:graphic>
+          </wp:inline>
+        </w:drawing>
+      </w:r>
+      <w:r>
+        <w:rPr>
+          <w:position w:val="6"/>
           <w:sz w:val="20"/>
         </w:rPr>
         <w:t>Germany</w:t>
@@ -447,58 +559,49 @@
       </w:r>
       <w:r>
         <w:rPr>
-          <w:b w:val="0"/>
+          <w:position w:val="6"/>
           <w:sz w:val="20"/>
         </w:rPr>
         <w:t xml:space="preserve">Oct </w:t>
       </w:r>
       <w:r>
         <w:rPr>
-          <w:b w:val="0"/>
+          <w:position w:val="6"/>
           <w:sz w:val="20"/>
         </w:rPr>
         <w:t>20</w:t>
       </w:r>
       <w:r>
         <w:rPr>
-          <w:b w:val="0"/>
+          <w:position w:val="6"/>
           <w:sz w:val="20"/>
         </w:rPr>
         <w:t>18</w:t>
       </w:r>
       <w:r>
         <w:rPr>
-          <w:b w:val="0"/>
-          <w:spacing w:val="-13"/>
+          <w:position w:val="6"/>
           <w:sz w:val="20"/>
         </w:rPr>
         <w:t xml:space="preserve"> - </w:t>
       </w:r>
       <w:r>
         <w:rPr>
-          <w:b w:val="0"/>
+          <w:position w:val="6"/>
           <w:sz w:val="20"/>
         </w:rPr>
         <w:t>Feb</w:t>
       </w:r>
       <w:r>
         <w:rPr>
-          <w:b w:val="0"/>
-          <w:spacing w:val="-13"/>
-          <w:sz w:val="20"/>
-        </w:rPr>
-        <w:t xml:space="preserve"> </w:t>
-      </w:r>
-      <w:r>
-        <w:rPr>
-          <w:b w:val="0"/>
-          <w:sz w:val="20"/>
-        </w:rPr>
-        <w:t>202</w:t>
-      </w:r>
-      <w:r>
-        <w:rPr>
-          <w:b w:val="0"/>
+          <w:position w:val="6"/>
+          <w:sz w:val="20"/>
+        </w:rPr>
+        <w:t xml:space="preserve"> 202</w:t>
+      </w:r>
+      <w:r>
+        <w:rPr>
+          <w:position w:val="6"/>
           <w:sz w:val="20"/>
         </w:rPr>
         <w:t>1</w:t>
@@ -624,44 +727,154 @@
     <w:p>
       <w:pPr>
         <w:pStyle w:val="Heading2"/>
-        <w:spacing w:before="0"/>
-        <w:rPr>
-          <w:sz w:val="20"/>
-        </w:rPr>
-      </w:pPr>
-      <w:r>
-        <w:rPr>
-          <w:sz w:val="20"/>
-        </w:rPr>
-        <w:t>Chang Gu</w:t>
-      </w:r>
-      <w:r>
-        <w:rPr>
-          <w:sz w:val="20"/>
-        </w:rPr>
-        <w:t>ng</w:t>
-      </w:r>
-      <w:r>
-        <w:rPr>
-          <w:sz w:val="20"/>
+        <w:tabs>
+          <w:tab w:val="left" w:pos="2610"/>
+        </w:tabs>
+        <w:spacing w:before="20"/>
+        <w:rPr>
+          <w:position w:val="6"/>
+          <w:sz w:val="20"/>
+          <w:lang w:val="de-DE"/>
+        </w:rPr>
+      </w:pPr>
+      <w:r>
+        <w:rPr>
+          <w:noProof/>
+          <w:sz w:val="20"/>
+        </w:rPr>
+        <w:drawing>
+          <wp:inline distT="0" distB="0" distL="0" distR="0" wp14:anchorId="5BF6AAE5" wp14:editId="21070589">
+            <wp:extent cx="164592" cy="164592"/>
+            <wp:effectExtent l="0" t="0" r="6985" b="6985"/>
+            <wp:docPr id="41" name="Graphic 41" descr="Graduation cap"/>
+            <wp:cNvGraphicFramePr>
+              <a:graphicFrameLocks xmlns:a="http://schemas.openxmlformats.org/drawingml/2006/main" noChangeAspect="1"/>
+            </wp:cNvGraphicFramePr>
+            <a:graphic xmlns:a="http://schemas.openxmlformats.org/drawingml/2006/main">
+              <a:graphicData uri="http://schemas.openxmlformats.org/drawingml/2006/picture">
+                <pic:pic xmlns:pic="http://schemas.openxmlformats.org/drawingml/2006/picture">
+                  <pic:nvPicPr>
+                    <pic:cNvPr id="27" name="graduationcap.svg"/>
+                    <pic:cNvPicPr/>
+                  </pic:nvPicPr>
+                  <pic:blipFill>
+                    <a:blip r:embed="rId16" cstate="print">
+                      <a:extLst>
+                        <a:ext uri="{28A0092B-C50C-407E-A947-70E740481C1C}">
+                          <a14:useLocalDpi xmlns:a14="http://schemas.microsoft.com/office/drawing/2010/main" val="0"/>
+                        </a:ext>
+                        <a:ext uri="{96DAC541-7B7A-43D3-8B79-37D633B846F1}">
+                          <asvg:svgBlip xmlns:asvg="http://schemas.microsoft.com/office/drawing/2016/SVG/main" r:embed="rId17"/>
+                        </a:ext>
+                      </a:extLst>
+                    </a:blip>
+                    <a:stretch>
+                      <a:fillRect/>
+                    </a:stretch>
+                  </pic:blipFill>
+                  <pic:spPr>
+                    <a:xfrm>
+                      <a:off x="0" y="0"/>
+                      <a:ext cx="164592" cy="164592"/>
+                    </a:xfrm>
+                    <a:prstGeom prst="rect">
+                      <a:avLst/>
+                    </a:prstGeom>
+                  </pic:spPr>
+                </pic:pic>
+              </a:graphicData>
+            </a:graphic>
+          </wp:inline>
+        </w:drawing>
+      </w:r>
+      <w:r>
+        <w:rPr>
+          <w:position w:val="6"/>
+          <w:sz w:val="20"/>
+          <w:lang w:val="de-DE"/>
+        </w:rPr>
+        <w:t xml:space="preserve">Chang </w:t>
+      </w:r>
+      <w:proofErr w:type="spellStart"/>
+      <w:r>
+        <w:rPr>
+          <w:position w:val="6"/>
+          <w:sz w:val="20"/>
+          <w:lang w:val="de-DE"/>
+        </w:rPr>
+        <w:t>Gung</w:t>
+      </w:r>
+      <w:proofErr w:type="spellEnd"/>
+      <w:r>
+        <w:rPr>
+          <w:position w:val="6"/>
+          <w:sz w:val="20"/>
+          <w:lang w:val="de-DE"/>
         </w:rPr>
         <w:t xml:space="preserve"> University</w:t>
       </w:r>
       <w:r>
         <w:rPr>
-          <w:sz w:val="20"/>
-        </w:rPr>
-        <w:t>,</w:t>
-      </w:r>
-      <w:r>
-        <w:rPr>
-          <w:spacing w:val="-5"/>
-          <w:sz w:val="20"/>
-        </w:rPr>
-        <w:t xml:space="preserve"> </w:t>
-      </w:r>
-      <w:r>
-        <w:rPr>
+          <w:position w:val="6"/>
+          <w:sz w:val="20"/>
+          <w:lang w:val="de-DE"/>
+        </w:rPr>
+        <w:tab/>
+      </w:r>
+      <w:r>
+        <w:rPr>
+          <w:noProof/>
+          <w:position w:val="4"/>
+          <w:sz w:val="20"/>
+        </w:rPr>
+        <w:drawing>
+          <wp:inline distT="0" distB="0" distL="0" distR="0" wp14:anchorId="53290A5D" wp14:editId="687F7ECE">
+            <wp:extent cx="137160" cy="137160"/>
+            <wp:effectExtent l="0" t="0" r="0" b="0"/>
+            <wp:docPr id="44" name="Graphic 44" descr="Marker"/>
+            <wp:cNvGraphicFramePr>
+              <a:graphicFrameLocks xmlns:a="http://schemas.openxmlformats.org/drawingml/2006/main" noChangeAspect="1"/>
+            </wp:cNvGraphicFramePr>
+            <a:graphic xmlns:a="http://schemas.openxmlformats.org/drawingml/2006/main">
+              <a:graphicData uri="http://schemas.openxmlformats.org/drawingml/2006/picture">
+                <pic:pic xmlns:pic="http://schemas.openxmlformats.org/drawingml/2006/picture">
+                  <pic:nvPicPr>
+                    <pic:cNvPr id="43" name="marker.svg"/>
+                    <pic:cNvPicPr/>
+                  </pic:nvPicPr>
+                  <pic:blipFill>
+                    <a:blip r:embed="rId18" cstate="print">
+                      <a:extLst>
+                        <a:ext uri="{28A0092B-C50C-407E-A947-70E740481C1C}">
+                          <a14:useLocalDpi xmlns:a14="http://schemas.microsoft.com/office/drawing/2010/main" val="0"/>
+                        </a:ext>
+                        <a:ext uri="{96DAC541-7B7A-43D3-8B79-37D633B846F1}">
+                          <asvg:svgBlip xmlns:asvg="http://schemas.microsoft.com/office/drawing/2016/SVG/main" r:embed="rId19"/>
+                        </a:ext>
+                      </a:extLst>
+                    </a:blip>
+                    <a:stretch>
+                      <a:fillRect/>
+                    </a:stretch>
+                  </pic:blipFill>
+                  <pic:spPr>
+                    <a:xfrm>
+                      <a:off x="0" y="0"/>
+                      <a:ext cx="137160" cy="137160"/>
+                    </a:xfrm>
+                    <a:prstGeom prst="rect">
+                      <a:avLst/>
+                    </a:prstGeom>
+                  </pic:spPr>
+                </pic:pic>
+              </a:graphicData>
+            </a:graphic>
+          </wp:inline>
+        </w:drawing>
+      </w:r>
+      <w:r>
+        <w:rPr>
+          <w:position w:val="6"/>
           <w:sz w:val="20"/>
         </w:rPr>
         <w:t>Taiwan</w:t>
@@ -669,76 +882,65 @@
       <w:r>
         <w:rPr>
           <w:sz w:val="20"/>
+          <w:lang w:val="de-DE"/>
         </w:rPr>
         <w:tab/>
       </w:r>
       <w:r>
         <w:rPr>
-          <w:b w:val="0"/>
-          <w:sz w:val="20"/>
+          <w:position w:val="6"/>
+          <w:sz w:val="20"/>
+          <w:lang w:val="de-DE"/>
         </w:rPr>
         <w:t>Sep</w:t>
       </w:r>
       <w:r>
         <w:rPr>
-          <w:b w:val="0"/>
-          <w:spacing w:val="-8"/>
-          <w:sz w:val="20"/>
-        </w:rPr>
-        <w:t xml:space="preserve"> </w:t>
-      </w:r>
-      <w:r>
-        <w:rPr>
-          <w:b w:val="0"/>
-          <w:sz w:val="20"/>
-        </w:rPr>
-        <w:t>201</w:t>
-      </w:r>
-      <w:r>
-        <w:rPr>
-          <w:b w:val="0"/>
-          <w:sz w:val="20"/>
+          <w:position w:val="6"/>
+          <w:sz w:val="20"/>
+          <w:lang w:val="de-DE"/>
+        </w:rPr>
+        <w:t xml:space="preserve"> 201</w:t>
+      </w:r>
+      <w:r>
+        <w:rPr>
+          <w:position w:val="6"/>
+          <w:sz w:val="20"/>
+          <w:lang w:val="de-DE"/>
         </w:rPr>
         <w:t>2</w:t>
       </w:r>
       <w:r>
         <w:rPr>
-          <w:b w:val="0"/>
-          <w:spacing w:val="-7"/>
-          <w:sz w:val="20"/>
+          <w:position w:val="6"/>
+          <w:sz w:val="20"/>
+          <w:lang w:val="de-DE"/>
         </w:rPr>
         <w:t xml:space="preserve"> - </w:t>
       </w:r>
       <w:r>
         <w:rPr>
-          <w:b w:val="0"/>
-          <w:sz w:val="20"/>
+          <w:position w:val="6"/>
+          <w:sz w:val="20"/>
+          <w:lang w:val="de-DE"/>
         </w:rPr>
         <w:t>Jun</w:t>
       </w:r>
       <w:r>
         <w:rPr>
-          <w:b w:val="0"/>
-          <w:spacing w:val="-8"/>
-          <w:sz w:val="20"/>
-        </w:rPr>
-        <w:t xml:space="preserve"> </w:t>
-      </w:r>
-      <w:r>
-        <w:rPr>
-          <w:b w:val="0"/>
-          <w:spacing w:val="-4"/>
-          <w:sz w:val="20"/>
-        </w:rPr>
-        <w:t>201</w:t>
-      </w:r>
-      <w:r>
-        <w:rPr>
-          <w:b w:val="0"/>
-          <w:spacing w:val="-4"/>
-          <w:sz w:val="20"/>
-        </w:rPr>
-        <w:t>6</w:t>
+          <w:position w:val="6"/>
+          <w:sz w:val="20"/>
+          <w:lang w:val="de-DE"/>
+        </w:rPr>
+        <w:t xml:space="preserve"> 2</w:t>
+      </w:r>
+      <w:r>
+        <w:rPr>
+          <w:position w:val="6"/>
+          <w:sz w:val="20"/>
+          <w:lang w:val="de-DE"/>
+        </w:rPr>
+        <w:t>016</w:t>
       </w:r>
     </w:p>
     <w:p>
@@ -748,6 +950,7 @@
         </w:tabs>
         <w:spacing w:before="18"/>
         <w:rPr>
+          <w:spacing w:val="-2"/>
           <w:sz w:val="20"/>
         </w:rPr>
       </w:pPr>
@@ -862,6 +1065,41 @@
           <w:sz w:val="20"/>
         </w:rPr>
         <w:t>0</w:t>
+      </w:r>
+    </w:p>
+    <w:p>
+      <w:pPr>
+        <w:tabs>
+          <w:tab w:val="right" w:pos="11070"/>
+        </w:tabs>
+        <w:spacing w:before="18"/>
+        <w:rPr>
+          <w:sz w:val="16"/>
+        </w:rPr>
+      </w:pPr>
+      <w:r>
+        <w:rPr>
+          <w:sz w:val="16"/>
+        </w:rPr>
+        <w:tab/>
+      </w:r>
+      <w:r>
+        <w:rPr>
+          <w:sz w:val="16"/>
+        </w:rPr>
+        <w:t xml:space="preserve">* Dean’s list Award: </w:t>
+      </w:r>
+      <w:r>
+        <w:rPr>
+          <w:sz w:val="16"/>
+        </w:rPr>
+        <w:t>Feb 2014</w:t>
+      </w:r>
+      <w:r>
+        <w:rPr>
+          <w:sz w:val="16"/>
+        </w:rPr>
+        <w:t xml:space="preserve">, Sep 2014, Feb 2015 </w:t>
       </w:r>
     </w:p>
     <w:p>
@@ -870,24 +1108,7 @@
         <w:pBdr>
           <w:bottom w:val="double" w:sz="4" w:space="1" w:color="auto"/>
         </w:pBdr>
-        <w:spacing w:before="60"/>
-      </w:pPr>
-      <w:bookmarkStart w:id="1" w:name="Skills"/>
-      <w:bookmarkEnd w:id="1"/>
-      <w:r>
-        <w:rPr>
-          <w:spacing w:val="-2"/>
-          <w:sz w:val="24"/>
-        </w:rPr>
-        <w:t>Skills</w:t>
-      </w:r>
-    </w:p>
-    <w:p>
-      <w:pPr>
-        <w:rPr>
-          <w:b/>
-          <w:sz w:val="20"/>
-        </w:rPr>
+        <w:ind w:right="120"/>
         <w:sectPr>
           <w:type w:val="continuous"/>
           <w:pgSz w:w="11910" w:h="16840"/>
@@ -895,16 +1116,25 @@
           <w:cols w:space="720"/>
         </w:sectPr>
       </w:pPr>
+      <w:bookmarkStart w:id="1" w:name="Skills"/>
+      <w:bookmarkEnd w:id="1"/>
+      <w:r>
+        <w:rPr>
+          <w:spacing w:val="-2"/>
+          <w:sz w:val="24"/>
+        </w:rPr>
+        <w:t>Skills</w:t>
+      </w:r>
     </w:p>
     <w:p>
       <w:pPr>
         <w:tabs>
           <w:tab w:val="left" w:pos="1350"/>
         </w:tabs>
-        <w:spacing w:before="60"/>
         <w:ind w:left="1350" w:hanging="1235"/>
-        <w:rPr>
-          <w:sz w:val="20"/>
+        <w:jc w:val="both"/>
+        <w:rPr>
+          <w:sz w:val="18"/>
           <w:lang w:eastAsia="zh-TW"/>
         </w:rPr>
       </w:pPr>
@@ -912,106 +1142,106 @@
         <w:rPr>
           <w:b/>
           <w:spacing w:val="-2"/>
-          <w:sz w:val="20"/>
+          <w:sz w:val="18"/>
         </w:rPr>
         <w:t>Languages</w:t>
       </w:r>
       <w:r>
         <w:rPr>
-          <w:sz w:val="20"/>
+          <w:sz w:val="18"/>
         </w:rPr>
         <w:t>:</w:t>
       </w:r>
       <w:r>
         <w:rPr>
           <w:spacing w:val="7"/>
-          <w:sz w:val="20"/>
+          <w:sz w:val="18"/>
         </w:rPr>
         <w:tab/>
       </w:r>
       <w:r>
         <w:rPr>
-          <w:sz w:val="20"/>
+          <w:sz w:val="18"/>
         </w:rPr>
         <w:t>Python,</w:t>
       </w:r>
       <w:r>
         <w:rPr>
           <w:spacing w:val="-11"/>
-          <w:sz w:val="20"/>
+          <w:sz w:val="18"/>
         </w:rPr>
         <w:t xml:space="preserve"> </w:t>
       </w:r>
       <w:r>
         <w:rPr>
           <w:spacing w:val="-11"/>
-          <w:sz w:val="20"/>
+          <w:sz w:val="18"/>
         </w:rPr>
         <w:t>MATLAB</w:t>
       </w:r>
       <w:r>
         <w:rPr>
-          <w:sz w:val="20"/>
+          <w:sz w:val="18"/>
         </w:rPr>
         <w:t>,</w:t>
       </w:r>
       <w:r>
         <w:rPr>
           <w:spacing w:val="-12"/>
-          <w:sz w:val="20"/>
-        </w:rPr>
-        <w:t xml:space="preserve"> </w:t>
-      </w:r>
-      <w:r>
-        <w:rPr>
-          <w:sz w:val="20"/>
+          <w:sz w:val="18"/>
+        </w:rPr>
+        <w:t xml:space="preserve"> </w:t>
+      </w:r>
+      <w:r>
+        <w:rPr>
+          <w:sz w:val="18"/>
         </w:rPr>
         <w:t>HTML/CSS</w:t>
       </w:r>
       <w:r>
         <w:rPr>
           <w:spacing w:val="-11"/>
-          <w:sz w:val="20"/>
+          <w:sz w:val="18"/>
         </w:rPr>
         <w:t xml:space="preserve">, </w:t>
       </w:r>
       <w:r>
         <w:rPr>
-          <w:sz w:val="20"/>
+          <w:sz w:val="18"/>
         </w:rPr>
         <w:t>JavaScript,</w:t>
       </w:r>
       <w:r>
         <w:rPr>
           <w:spacing w:val="-11"/>
-          <w:sz w:val="20"/>
-        </w:rPr>
-        <w:t xml:space="preserve"> </w:t>
-      </w:r>
-      <w:r>
-        <w:rPr>
-          <w:sz w:val="20"/>
+          <w:sz w:val="18"/>
+        </w:rPr>
+        <w:t xml:space="preserve"> </w:t>
+      </w:r>
+      <w:r>
+        <w:rPr>
+          <w:sz w:val="18"/>
         </w:rPr>
         <w:t>C++,</w:t>
       </w:r>
       <w:r>
         <w:rPr>
           <w:spacing w:val="-11"/>
-          <w:sz w:val="20"/>
+          <w:sz w:val="18"/>
         </w:rPr>
         <w:t xml:space="preserve"> </w:t>
       </w:r>
       <w:r>
         <w:rPr>
           <w:spacing w:val="-4"/>
-          <w:sz w:val="20"/>
+          <w:sz w:val="18"/>
         </w:rPr>
         <w:t>Bash</w:t>
       </w:r>
       <w:r>
         <w:rPr>
           <w:spacing w:val="-4"/>
-          <w:sz w:val="20"/>
+          <w:sz w:val="18"/>
         </w:rPr>
         <w:t xml:space="preserve">, </w:t>
       </w:r>
@@ -1019,7 +1249,7 @@
       <w:r>
         <w:rPr>
           <w:spacing w:val="-4"/>
-          <w:sz w:val="20"/>
+          <w:sz w:val="18"/>
         </w:rPr>
         <w:t>LaTex</w:t>
       </w:r>
@@ -1030,68 +1260,68 @@
         <w:tabs>
           <w:tab w:val="left" w:pos="1350"/>
         </w:tabs>
-        <w:spacing w:before="60"/>
         <w:ind w:left="1350" w:hanging="1235"/>
-        <w:rPr>
-          <w:sz w:val="20"/>
+        <w:jc w:val="both"/>
+        <w:rPr>
+          <w:sz w:val="18"/>
         </w:rPr>
       </w:pPr>
       <w:r>
         <w:rPr>
           <w:b/>
           <w:spacing w:val="-2"/>
-          <w:sz w:val="20"/>
+          <w:sz w:val="18"/>
         </w:rPr>
         <w:t>Databases</w:t>
       </w:r>
       <w:r>
         <w:rPr>
-          <w:sz w:val="20"/>
+          <w:sz w:val="18"/>
         </w:rPr>
         <w:t>:</w:t>
       </w:r>
       <w:r>
         <w:rPr>
           <w:spacing w:val="8"/>
-          <w:sz w:val="20"/>
+          <w:sz w:val="18"/>
         </w:rPr>
         <w:t xml:space="preserve"> </w:t>
       </w:r>
       <w:r>
         <w:rPr>
           <w:spacing w:val="8"/>
-          <w:sz w:val="20"/>
+          <w:sz w:val="18"/>
         </w:rPr>
         <w:tab/>
       </w:r>
       <w:r>
         <w:rPr>
-          <w:sz w:val="20"/>
+          <w:sz w:val="18"/>
         </w:rPr>
         <w:t>MySQL</w:t>
       </w:r>
       <w:r>
         <w:rPr>
-          <w:sz w:val="20"/>
-        </w:rPr>
-        <w:t xml:space="preserve"> </w:t>
-      </w:r>
-      <w:r>
-        <w:rPr>
-          <w:sz w:val="20"/>
+          <w:sz w:val="18"/>
+        </w:rPr>
+        <w:t xml:space="preserve"> </w:t>
+      </w:r>
+      <w:r>
+        <w:rPr>
+          <w:sz w:val="18"/>
         </w:rPr>
         <w:t>(SQL)</w:t>
       </w:r>
       <w:r>
         <w:rPr>
-          <w:sz w:val="20"/>
+          <w:sz w:val="18"/>
         </w:rPr>
         <w:t>,</w:t>
       </w:r>
       <w:r>
         <w:rPr>
           <w:spacing w:val="-12"/>
-          <w:sz w:val="20"/>
+          <w:sz w:val="18"/>
         </w:rPr>
         <w:t xml:space="preserve"> </w:t>
       </w:r>
@@ -1099,14 +1329,14 @@
       <w:r>
         <w:rPr>
           <w:spacing w:val="-2"/>
-          <w:sz w:val="20"/>
+          <w:sz w:val="18"/>
         </w:rPr>
         <w:t>Graph</w:t>
       </w:r>
       <w:r>
         <w:rPr>
           <w:spacing w:val="-2"/>
-          <w:sz w:val="20"/>
+          <w:sz w:val="18"/>
         </w:rPr>
         <w:t>DB</w:t>
       </w:r>
@@ -1114,14 +1344,14 @@
       <w:r>
         <w:rPr>
           <w:spacing w:val="-2"/>
-          <w:sz w:val="20"/>
+          <w:sz w:val="18"/>
         </w:rPr>
         <w:t xml:space="preserve"> </w:t>
       </w:r>
       <w:r>
         <w:rPr>
           <w:spacing w:val="-2"/>
-          <w:sz w:val="20"/>
+          <w:sz w:val="18"/>
         </w:rPr>
         <w:t>(SPARQL)</w:t>
       </w:r>
@@ -1131,52 +1361,52 @@
         <w:tabs>
           <w:tab w:val="left" w:pos="1350"/>
         </w:tabs>
-        <w:spacing w:before="60"/>
         <w:ind w:left="1350" w:hanging="1235"/>
+        <w:jc w:val="both"/>
         <w:rPr>
           <w:spacing w:val="-2"/>
-          <w:sz w:val="20"/>
+          <w:sz w:val="18"/>
         </w:rPr>
       </w:pPr>
       <w:r>
         <w:rPr>
           <w:b/>
           <w:spacing w:val="-2"/>
-          <w:sz w:val="20"/>
+          <w:sz w:val="18"/>
         </w:rPr>
         <w:t>Frameworks</w:t>
       </w:r>
       <w:r>
         <w:rPr>
           <w:spacing w:val="-2"/>
-          <w:sz w:val="20"/>
+          <w:sz w:val="18"/>
         </w:rPr>
         <w:t>:</w:t>
       </w:r>
       <w:r>
         <w:rPr>
           <w:spacing w:val="18"/>
-          <w:sz w:val="20"/>
+          <w:sz w:val="18"/>
         </w:rPr>
         <w:tab/>
       </w:r>
       <w:r>
         <w:rPr>
-          <w:sz w:val="20"/>
+          <w:sz w:val="18"/>
         </w:rPr>
         <w:t>Flask</w:t>
       </w:r>
       <w:r>
         <w:rPr>
           <w:spacing w:val="-2"/>
-          <w:sz w:val="20"/>
+          <w:sz w:val="18"/>
         </w:rPr>
         <w:t>,</w:t>
       </w:r>
       <w:r>
         <w:rPr>
           <w:spacing w:val="-5"/>
-          <w:sz w:val="20"/>
+          <w:sz w:val="18"/>
         </w:rPr>
         <w:t xml:space="preserve"> </w:t>
       </w:r>
@@ -1184,7 +1414,7 @@
       <w:r>
         <w:rPr>
           <w:spacing w:val="-2"/>
-          <w:sz w:val="20"/>
+          <w:sz w:val="18"/>
         </w:rPr>
         <w:t>PyTorch</w:t>
       </w:r>
@@ -1192,14 +1422,14 @@
       <w:r>
         <w:rPr>
           <w:spacing w:val="-2"/>
-          <w:sz w:val="20"/>
+          <w:sz w:val="18"/>
         </w:rPr>
         <w:t>,</w:t>
       </w:r>
       <w:r>
         <w:rPr>
           <w:spacing w:val="-4"/>
-          <w:sz w:val="20"/>
+          <w:sz w:val="18"/>
         </w:rPr>
         <w:t xml:space="preserve"> </w:t>
       </w:r>
@@ -1207,7 +1437,7 @@
       <w:r>
         <w:rPr>
           <w:spacing w:val="-4"/>
-          <w:sz w:val="20"/>
+          <w:sz w:val="18"/>
         </w:rPr>
         <w:t>Pytest</w:t>
       </w:r>
@@ -1215,14 +1445,14 @@
       <w:r>
         <w:rPr>
           <w:spacing w:val="-4"/>
-          <w:sz w:val="20"/>
+          <w:sz w:val="18"/>
         </w:rPr>
         <w:t xml:space="preserve">, </w:t>
       </w:r>
       <w:r>
         <w:rPr>
           <w:spacing w:val="-2"/>
-          <w:sz w:val="20"/>
+          <w:sz w:val="18"/>
         </w:rPr>
         <w:t>Bootstrap</w:t>
       </w:r>
@@ -1232,18 +1462,18 @@
         <w:tabs>
           <w:tab w:val="left" w:pos="1350"/>
         </w:tabs>
-        <w:spacing w:before="60"/>
         <w:ind w:left="1350" w:hanging="1235"/>
+        <w:jc w:val="both"/>
         <w:rPr>
           <w:spacing w:val="-2"/>
-          <w:sz w:val="20"/>
+          <w:sz w:val="18"/>
         </w:rPr>
       </w:pPr>
       <w:r>
         <w:rPr>
           <w:b/>
           <w:spacing w:val="-2"/>
-          <w:sz w:val="20"/>
+          <w:sz w:val="18"/>
         </w:rPr>
         <w:t xml:space="preserve">Data </w:t>
       </w:r>
@@ -1251,95 +1481,95 @@
         <w:rPr>
           <w:b/>
           <w:spacing w:val="-2"/>
-          <w:sz w:val="20"/>
+          <w:sz w:val="18"/>
         </w:rPr>
         <w:t>Skills</w:t>
       </w:r>
       <w:r>
         <w:rPr>
-          <w:sz w:val="20"/>
+          <w:sz w:val="18"/>
         </w:rPr>
         <w:t>:</w:t>
       </w:r>
       <w:r>
         <w:rPr>
-          <w:sz w:val="20"/>
+          <w:sz w:val="18"/>
         </w:rPr>
         <w:tab/>
       </w:r>
       <w:r>
         <w:rPr>
-          <w:sz w:val="20"/>
+          <w:sz w:val="18"/>
         </w:rPr>
         <w:t>ETL</w:t>
       </w:r>
       <w:r>
         <w:rPr>
           <w:spacing w:val="-2"/>
-          <w:sz w:val="20"/>
+          <w:sz w:val="18"/>
         </w:rPr>
         <w:t xml:space="preserve"> pipeline, </w:t>
       </w:r>
       <w:r>
         <w:rPr>
           <w:spacing w:val="-4"/>
-          <w:sz w:val="20"/>
+          <w:sz w:val="18"/>
         </w:rPr>
         <w:t xml:space="preserve">RESTful API, </w:t>
       </w:r>
       <w:r>
         <w:rPr>
           <w:spacing w:val="-4"/>
-          <w:sz w:val="20"/>
+          <w:sz w:val="18"/>
         </w:rPr>
         <w:t>d</w:t>
       </w:r>
       <w:r>
         <w:rPr>
           <w:spacing w:val="-4"/>
-          <w:sz w:val="20"/>
+          <w:sz w:val="18"/>
         </w:rPr>
         <w:t>ata wrangling,</w:t>
       </w:r>
       <w:r>
         <w:rPr>
           <w:spacing w:val="-4"/>
-          <w:sz w:val="20"/>
+          <w:sz w:val="18"/>
         </w:rPr>
         <w:t xml:space="preserve"> </w:t>
       </w:r>
       <w:r>
         <w:rPr>
           <w:spacing w:val="-4"/>
-          <w:sz w:val="20"/>
+          <w:sz w:val="18"/>
         </w:rPr>
         <w:t>web</w:t>
       </w:r>
       <w:r>
         <w:rPr>
           <w:spacing w:val="-4"/>
-          <w:sz w:val="20"/>
+          <w:sz w:val="18"/>
         </w:rPr>
         <w:t xml:space="preserve"> </w:t>
       </w:r>
       <w:r>
         <w:rPr>
           <w:spacing w:val="-4"/>
-          <w:sz w:val="20"/>
+          <w:sz w:val="18"/>
         </w:rPr>
         <w:t>scraper, web crawling</w:t>
       </w:r>
       <w:r>
         <w:rPr>
           <w:spacing w:val="-4"/>
-          <w:sz w:val="20"/>
+          <w:sz w:val="18"/>
         </w:rPr>
         <w:t xml:space="preserve">, </w:t>
       </w:r>
       <w:r>
         <w:rPr>
           <w:spacing w:val="-4"/>
-          <w:sz w:val="20"/>
+          <w:sz w:val="18"/>
         </w:rPr>
         <w:t>data warehousing, DevOps</w:t>
       </w:r>
@@ -1351,18 +1581,18 @@
         <w:tabs>
           <w:tab w:val="left" w:pos="1350"/>
         </w:tabs>
-        <w:spacing w:before="60"/>
-        <w:ind w:left="1350" w:hanging="1235"/>
+        <w:ind w:left="1350" w:right="120" w:hanging="1235"/>
+        <w:jc w:val="both"/>
         <w:rPr>
           <w:spacing w:val="-2"/>
-          <w:sz w:val="20"/>
+          <w:sz w:val="18"/>
         </w:rPr>
       </w:pPr>
       <w:r>
         <w:rPr>
           <w:b/>
           <w:spacing w:val="-11"/>
-          <w:sz w:val="20"/>
+          <w:sz w:val="18"/>
         </w:rPr>
         <w:t>Tools</w:t>
       </w:r>
@@ -1370,7 +1600,7 @@
         <w:rPr>
           <w:b/>
           <w:spacing w:val="-10"/>
-          <w:sz w:val="20"/>
+          <w:sz w:val="18"/>
         </w:rPr>
         <w:t xml:space="preserve"> </w:t>
       </w:r>
@@ -1378,7 +1608,7 @@
         <w:rPr>
           <w:b/>
           <w:spacing w:val="-2"/>
-          <w:sz w:val="20"/>
+          <w:sz w:val="18"/>
         </w:rPr>
         <w:t>&amp;</w:t>
       </w:r>
@@ -1386,7 +1616,7 @@
         <w:rPr>
           <w:b/>
           <w:spacing w:val="-10"/>
-          <w:sz w:val="20"/>
+          <w:sz w:val="18"/>
         </w:rPr>
         <w:t xml:space="preserve"> </w:t>
       </w:r>
@@ -1394,96 +1624,30 @@
         <w:rPr>
           <w:b/>
           <w:spacing w:val="-2"/>
-          <w:sz w:val="20"/>
+          <w:sz w:val="18"/>
         </w:rPr>
         <w:t>Techs</w:t>
       </w:r>
       <w:r>
         <w:rPr>
           <w:spacing w:val="-2"/>
-          <w:sz w:val="20"/>
+          <w:sz w:val="18"/>
         </w:rPr>
         <w:t>:</w:t>
       </w:r>
       <w:r>
         <w:rPr>
           <w:spacing w:val="-2"/>
-          <w:sz w:val="20"/>
+          <w:sz w:val="18"/>
         </w:rPr>
         <w:tab/>
       </w:r>
       <w:r>
         <w:rPr>
-          <w:spacing w:val="10"/>
-          <w:sz w:val="20"/>
-        </w:rPr>
-        <w:t>pip</w:t>
-      </w:r>
-      <w:r>
-        <w:rPr>
           <w:spacing w:val="-2"/>
-          <w:sz w:val="20"/>
-        </w:rPr>
-        <w:t>, Git, GitHub (Action</w:t>
-      </w:r>
-      <w:r>
-        <w:rPr>
-          <w:rFonts w:hint="eastAsia"/>
-          <w:spacing w:val="-2"/>
-          <w:sz w:val="20"/>
-        </w:rPr>
-        <w:t>)</w:t>
-      </w:r>
-      <w:r>
-        <w:rPr>
-          <w:spacing w:val="-2"/>
-          <w:sz w:val="20"/>
-        </w:rPr>
-        <w:t xml:space="preserve">, GitLab </w:t>
-      </w:r>
-      <w:r>
-        <w:rPr>
-          <w:rFonts w:hint="eastAsia"/>
-          <w:spacing w:val="-2"/>
-          <w:sz w:val="20"/>
-        </w:rPr>
-        <w:t>(</w:t>
-      </w:r>
-      <w:r>
-        <w:rPr>
-          <w:spacing w:val="-2"/>
-          <w:sz w:val="20"/>
-        </w:rPr>
-        <w:t>CI/CD</w:t>
-      </w:r>
-      <w:r>
-        <w:rPr>
-          <w:rFonts w:hint="eastAsia"/>
-          <w:spacing w:val="-2"/>
-          <w:sz w:val="20"/>
-        </w:rPr>
-        <w:t>)</w:t>
-      </w:r>
-      <w:r>
-        <w:rPr>
-          <w:spacing w:val="-2"/>
-          <w:sz w:val="20"/>
-        </w:rPr>
-        <w:t>, Docker,</w:t>
-      </w:r>
-      <w:r>
-        <w:rPr>
-          <w:spacing w:val="-10"/>
-          <w:sz w:val="20"/>
-        </w:rPr>
-        <w:t xml:space="preserve"> </w:t>
-      </w:r>
-      <w:r>
-        <w:rPr>
-          <w:spacing w:val="-2"/>
-          <w:sz w:val="20"/>
-        </w:rPr>
-        <w:t>AWS</w:t>
+          <w:sz w:val="18"/>
+        </w:rPr>
+        <w:t>pip, Git, GitHub (Action), GitLab (CI/CD), Docker, AWS</w:t>
       </w:r>
     </w:p>
     <w:p>
@@ -1491,62 +1655,49 @@
         <w:tabs>
           <w:tab w:val="left" w:pos="1350"/>
         </w:tabs>
-        <w:spacing w:before="60"/>
-        <w:ind w:left="1350" w:hanging="1235"/>
-        <w:rPr>
-          <w:spacing w:val="10"/>
-          <w:sz w:val="20"/>
+        <w:ind w:left="1350" w:right="120" w:hanging="1235"/>
+        <w:jc w:val="both"/>
+        <w:rPr>
+          <w:spacing w:val="-2"/>
+          <w:sz w:val="18"/>
         </w:rPr>
       </w:pPr>
       <w:r>
         <w:rPr>
           <w:b/>
           <w:spacing w:val="-2"/>
-          <w:sz w:val="20"/>
+          <w:sz w:val="18"/>
         </w:rPr>
         <w:t>Management</w:t>
       </w:r>
       <w:r>
         <w:rPr>
           <w:spacing w:val="-2"/>
-          <w:sz w:val="20"/>
-        </w:rPr>
-        <w:t>:</w:t>
-      </w:r>
-      <w:r>
-        <w:rPr>
-          <w:spacing w:val="10"/>
-          <w:sz w:val="20"/>
-        </w:rPr>
-        <w:t xml:space="preserve"> </w:t>
-      </w:r>
-      <w:r>
-        <w:rPr>
-          <w:spacing w:val="10"/>
-          <w:sz w:val="20"/>
+          <w:sz w:val="18"/>
+        </w:rPr>
+        <w:t xml:space="preserve">: </w:t>
+      </w:r>
+      <w:r>
+        <w:rPr>
+          <w:spacing w:val="-2"/>
+          <w:sz w:val="18"/>
         </w:rPr>
         <w:tab/>
-      </w:r>
-      <w:r>
-        <w:rPr>
-          <w:spacing w:val="10"/>
-          <w:sz w:val="20"/>
-        </w:rPr>
-        <w:t>Jira</w:t>
-      </w:r>
-      <w:r>
-        <w:rPr>
-          <w:spacing w:val="10"/>
-          <w:sz w:val="20"/>
-        </w:rPr>
-        <w:t xml:space="preserve"> (administrator)</w:t>
-      </w:r>
-      <w:r>
-        <w:rPr>
-          <w:spacing w:val="10"/>
-          <w:sz w:val="20"/>
-        </w:rPr>
-        <w:t>, project management, agile management, requirement engineering</w:t>
+        <w:t>Jira (administrator),</w:t>
+      </w:r>
+      <w:r>
+        <w:rPr>
+          <w:spacing w:val="-2"/>
+          <w:sz w:val="18"/>
+        </w:rPr>
+        <w:t xml:space="preserve"> </w:t>
+      </w:r>
+      <w:r>
+        <w:rPr>
+          <w:spacing w:val="-2"/>
+          <w:sz w:val="18"/>
+        </w:rPr>
+        <w:t>project management, agile management, requirement engineering</w:t>
       </w:r>
     </w:p>
     <w:p>
@@ -1554,71 +1705,35 @@
         <w:tabs>
           <w:tab w:val="left" w:pos="1350"/>
         </w:tabs>
-        <w:spacing w:before="60"/>
-        <w:ind w:left="1350" w:hanging="1235"/>
-        <w:rPr>
-          <w:spacing w:val="10"/>
-          <w:sz w:val="20"/>
+        <w:ind w:left="1350" w:right="120" w:hanging="1235"/>
+        <w:jc w:val="both"/>
+        <w:rPr>
+          <w:spacing w:val="-2"/>
+          <w:sz w:val="18"/>
         </w:rPr>
       </w:pPr>
       <w:r>
         <w:rPr>
           <w:b/>
           <w:spacing w:val="-2"/>
-          <w:sz w:val="20"/>
+          <w:sz w:val="18"/>
         </w:rPr>
         <w:t>Certificate</w:t>
       </w:r>
       <w:r>
         <w:rPr>
-          <w:b/>
           <w:spacing w:val="-2"/>
-          <w:sz w:val="20"/>
+          <w:sz w:val="18"/>
         </w:rPr>
         <w:t>:</w:t>
       </w:r>
       <w:r>
         <w:rPr>
-          <w:b/>
           <w:spacing w:val="-2"/>
-          <w:sz w:val="20"/>
+          <w:sz w:val="18"/>
         </w:rPr>
         <w:tab/>
-      </w:r>
-      <w:r>
-        <w:rPr>
-          <w:spacing w:val="10"/>
-          <w:sz w:val="20"/>
-        </w:rPr>
-        <w:t>IBM</w:t>
-      </w:r>
-      <w:r>
-        <w:rPr>
-          <w:spacing w:val="10"/>
-          <w:sz w:val="20"/>
-        </w:rPr>
-        <w:t xml:space="preserve"> </w:t>
-      </w:r>
-      <w:r>
-        <w:rPr>
-          <w:spacing w:val="10"/>
-          <w:sz w:val="20"/>
-        </w:rPr>
-        <w:t xml:space="preserve">Data Science </w:t>
-      </w:r>
-      <w:r>
-        <w:rPr>
-          <w:spacing w:val="10"/>
-          <w:sz w:val="20"/>
-        </w:rPr>
-        <w:t>Professional Certificate</w:t>
-      </w:r>
-      <w:r>
-        <w:rPr>
-          <w:spacing w:val="10"/>
-          <w:sz w:val="20"/>
-        </w:rPr>
-        <w:t>,</w:t>
+        <w:t>IBM Data Science Professional Certificate,</w:t>
       </w:r>
     </w:p>
     <w:p>
@@ -1626,22 +1741,23 @@
         <w:tabs>
           <w:tab w:val="left" w:pos="1350"/>
         </w:tabs>
-        <w:ind w:left="1530" w:hanging="1415"/>
-        <w:rPr>
-          <w:spacing w:val="10"/>
-          <w:sz w:val="20"/>
+        <w:ind w:left="1350" w:right="120" w:hanging="1235"/>
+        <w:jc w:val="both"/>
+        <w:rPr>
+          <w:spacing w:val="-2"/>
+          <w:sz w:val="18"/>
         </w:rPr>
         <w:sectPr>
           <w:type w:val="continuous"/>
           <w:pgSz w:w="11910" w:h="16840"/>
           <w:pgMar w:top="43" w:right="360" w:bottom="274" w:left="360" w:header="720" w:footer="720" w:gutter="0"/>
-          <w:cols w:num="2" w:space="720"/>
+          <w:cols w:num="2" w:space="150"/>
         </w:sectPr>
       </w:pPr>
       <w:r>
         <w:rPr>
-          <w:spacing w:val="10"/>
-          <w:sz w:val="20"/>
+          <w:spacing w:val="-2"/>
+          <w:sz w:val="18"/>
         </w:rPr>
         <w:tab/>
         <w:t>International Requirement Engineering</w:t>
@@ -1653,7 +1769,7 @@
         <w:pBdr>
           <w:bottom w:val="double" w:sz="4" w:space="1" w:color="auto"/>
         </w:pBdr>
-        <w:spacing w:before="0"/>
+        <w:ind w:right="120"/>
       </w:pPr>
       <w:r>
         <w:rPr>
@@ -1673,12 +1789,14 @@
         <w:spacing w:before="20"/>
         <w:rPr>
           <w:sz w:val="20"/>
+          <w:szCs w:val="20"/>
         </w:rPr>
       </w:pPr>
       <w:r>
         <w:rPr>
           <w:noProof/>
           <w:sz w:val="20"/>
+          <w:szCs w:val="20"/>
         </w:rPr>
         <w:drawing>
           <wp:inline distT="0" distB="0" distL="0" distR="0" wp14:anchorId="09759D92" wp14:editId="002A9BB9">
@@ -1696,13 +1814,13 @@
                     <pic:cNvPicPr/>
                   </pic:nvPicPr>
                   <pic:blipFill>
-                    <a:blip r:embed="rId16" cstate="print">
+                    <a:blip r:embed="rId20" cstate="print">
                       <a:extLst>
                         <a:ext uri="{28A0092B-C50C-407E-A947-70E740481C1C}">
                           <a14:useLocalDpi xmlns:a14="http://schemas.microsoft.com/office/drawing/2010/main" val="0"/>
                         </a:ext>
                         <a:ext uri="{96DAC541-7B7A-43D3-8B79-37D633B846F1}">
-                          <asvg:svgBlip xmlns:asvg="http://schemas.microsoft.com/office/drawing/2016/SVG/main" r:embed="rId17"/>
+                          <asvg:svgBlip xmlns:asvg="http://schemas.microsoft.com/office/drawing/2016/SVG/main" r:embed="rId21"/>
                         </a:ext>
                       </a:extLst>
                     </a:blip>
@@ -1729,12 +1847,30 @@
         <w:rPr>
           <w:position w:val="2"/>
           <w:sz w:val="20"/>
+          <w:szCs w:val="20"/>
+        </w:rPr>
+        <w:t xml:space="preserve"> </w:t>
+      </w:r>
+      <w:r>
+        <w:rPr>
+          <w:position w:val="2"/>
+          <w:sz w:val="20"/>
+          <w:szCs w:val="20"/>
         </w:rPr>
         <w:t>Data Scientist</w:t>
       </w:r>
       <w:r>
         <w:rPr>
-          <w:sz w:val="20"/>
+          <w:position w:val="2"/>
+          <w:sz w:val="20"/>
+          <w:szCs w:val="20"/>
+        </w:rPr>
+        <w:t xml:space="preserve"> </w:t>
+      </w:r>
+      <w:r>
+        <w:rPr>
+          <w:sz w:val="20"/>
+          <w:szCs w:val="20"/>
         </w:rPr>
         <w:t xml:space="preserve"> </w:t>
       </w:r>
@@ -1742,12 +1878,14 @@
         <w:rPr>
           <w:position w:val="4"/>
           <w:sz w:val="20"/>
+          <w:szCs w:val="20"/>
         </w:rPr>
         <w:t>|</w:t>
       </w:r>
       <w:r>
         <w:rPr>
           <w:sz w:val="20"/>
+          <w:szCs w:val="20"/>
         </w:rPr>
         <w:t xml:space="preserve"> </w:t>
       </w:r>
@@ -1755,6 +1893,7 @@
         <w:rPr>
           <w:noProof/>
           <w:sz w:val="20"/>
+          <w:szCs w:val="20"/>
         </w:rPr>
         <w:drawing>
           <wp:inline distT="0" distB="0" distL="0" distR="0" wp14:anchorId="7DA4A5BA" wp14:editId="3076C024">
@@ -1772,13 +1911,13 @@
                     <pic:cNvPicPr/>
                   </pic:nvPicPr>
                   <pic:blipFill>
-                    <a:blip r:embed="rId18" cstate="print">
+                    <a:blip r:embed="rId22" cstate="print">
                       <a:extLst>
                         <a:ext uri="{28A0092B-C50C-407E-A947-70E740481C1C}">
                           <a14:useLocalDpi xmlns:a14="http://schemas.microsoft.com/office/drawing/2010/main" val="0"/>
                         </a:ext>
                         <a:ext uri="{96DAC541-7B7A-43D3-8B79-37D633B846F1}">
-                          <asvg:svgBlip xmlns:asvg="http://schemas.microsoft.com/office/drawing/2016/SVG/main" r:embed="rId19"/>
+                          <asvg:svgBlip xmlns:asvg="http://schemas.microsoft.com/office/drawing/2016/SVG/main" r:embed="rId23"/>
                         </a:ext>
                       </a:extLst>
                     </a:blip>
@@ -1801,12 +1940,13 @@
           </wp:inline>
         </w:drawing>
       </w:r>
-      <w:hyperlink r:id="rId20" w:history="1">
+      <w:hyperlink r:id="rId24" w:history="1">
         <w:r>
           <w:rPr>
             <w:rStyle w:val="Hyperlink"/>
             <w:position w:val="2"/>
             <w:sz w:val="20"/>
+            <w:szCs w:val="20"/>
           </w:rPr>
           <w:t>F</w:t>
         </w:r>
@@ -1815,6 +1955,7 @@
             <w:rStyle w:val="Hyperlink"/>
             <w:position w:val="2"/>
             <w:sz w:val="20"/>
+            <w:szCs w:val="20"/>
           </w:rPr>
           <w:t>raunhofer</w:t>
         </w:r>
@@ -1823,13 +1964,24 @@
             <w:rStyle w:val="Hyperlink"/>
             <w:position w:val="2"/>
             <w:sz w:val="20"/>
+            <w:szCs w:val="20"/>
           </w:rPr>
           <w:t xml:space="preserve"> EMI</w:t>
         </w:r>
         <w:r>
           <w:rPr>
             <w:rStyle w:val="Hyperlink"/>
+            <w:position w:val="2"/>
             <w:sz w:val="20"/>
+            <w:szCs w:val="20"/>
+          </w:rPr>
+          <w:t xml:space="preserve"> </w:t>
+        </w:r>
+        <w:r>
+          <w:rPr>
+            <w:rStyle w:val="Hyperlink"/>
+            <w:sz w:val="20"/>
+            <w:szCs w:val="20"/>
           </w:rPr>
           <w:t xml:space="preserve"> </w:t>
         </w:r>
@@ -1837,13 +1989,15 @@
           <w:rPr>
             <w:position w:val="4"/>
             <w:sz w:val="20"/>
+            <w:szCs w:val="20"/>
           </w:rPr>
           <w:t>|</w:t>
         </w:r>
         <w:r>
           <w:rPr>
-            <w:rStyle w:val="Hyperlink"/>
+            <w:position w:val="4"/>
             <w:sz w:val="20"/>
+            <w:szCs w:val="20"/>
           </w:rPr>
           <w:t xml:space="preserve"> </w:t>
         </w:r>
@@ -1851,9 +2005,10 @@
           <w:rPr>
             <w:noProof/>
             <w:sz w:val="20"/>
+            <w:szCs w:val="20"/>
           </w:rPr>
           <w:drawing>
-            <wp:inline distT="0" distB="0" distL="0" distR="0" wp14:anchorId="56B5F8C6" wp14:editId="1E1599A6">
+            <wp:inline distT="0" distB="0" distL="0" distR="0" wp14:anchorId="56B5F8C6" wp14:editId="6D8C02FC">
               <wp:extent cx="109728" cy="109728"/>
               <wp:effectExtent l="0" t="0" r="5080" b="5080"/>
               <wp:docPr id="9" name="Graphic 9" descr="Marker"/>
@@ -1868,13 +2023,13 @@
                       <pic:cNvPicPr/>
                     </pic:nvPicPr>
                     <pic:blipFill>
-                      <a:blip r:embed="rId21" cstate="print">
+                      <a:blip r:embed="rId18" cstate="print">
                         <a:extLst>
                           <a:ext uri="{28A0092B-C50C-407E-A947-70E740481C1C}">
                             <a14:useLocalDpi xmlns:a14="http://schemas.microsoft.com/office/drawing/2010/main" val="0"/>
                           </a:ext>
                           <a:ext uri="{96DAC541-7B7A-43D3-8B79-37D633B846F1}">
-                            <asvg:svgBlip xmlns:asvg="http://schemas.microsoft.com/office/drawing/2016/SVG/main" r:embed="rId22"/>
+                            <asvg:svgBlip xmlns:asvg="http://schemas.microsoft.com/office/drawing/2016/SVG/main" r:embed="rId19"/>
                           </a:ext>
                         </a:extLst>
                       </a:blip>
@@ -1902,13 +2057,23 @@
             <w:rStyle w:val="Hyperlink"/>
             <w:position w:val="2"/>
             <w:sz w:val="20"/>
+            <w:szCs w:val="20"/>
           </w:rPr>
           <w:t>Germany</w:t>
         </w:r>
       </w:hyperlink>
       <w:r>
         <w:rPr>
-          <w:sz w:val="20"/>
+          <w:rStyle w:val="Hyperlink"/>
+          <w:sz w:val="20"/>
+          <w:szCs w:val="20"/>
+        </w:rPr>
+        <w:t xml:space="preserve"> </w:t>
+      </w:r>
+      <w:r>
+        <w:rPr>
+          <w:sz w:val="20"/>
+          <w:szCs w:val="20"/>
         </w:rPr>
         <w:t xml:space="preserve"> </w:t>
       </w:r>
@@ -1916,12 +2081,15 @@
         <w:rPr>
           <w:noProof/>
           <w:sz w:val="20"/>
+          <w:szCs w:val="20"/>
         </w:rPr>
         <w:drawing>
-          <wp:inline distT="0" distB="0" distL="0" distR="0" wp14:anchorId="3DB4475A" wp14:editId="48221D90">
-            <wp:extent cx="109477" cy="109728"/>
-            <wp:effectExtent l="0" t="0" r="5080" b="5080"/>
-            <wp:docPr id="15" name="Picture 15"/>
+          <wp:inline distT="0" distB="0" distL="0" distR="0" wp14:anchorId="3DB4475A" wp14:editId="5F16BEF9">
+            <wp:extent cx="91231" cy="91440"/>
+            <wp:effectExtent l="0" t="0" r="4445" b="3810"/>
+            <wp:docPr id="15" name="Picture 15">
+              <a:hlinkClick xmlns:a="http://schemas.openxmlformats.org/drawingml/2006/main" r:id="rId24"/>
+            </wp:docPr>
             <wp:cNvGraphicFramePr>
               <a:graphicFrameLocks xmlns:a="http://schemas.openxmlformats.org/drawingml/2006/main" noChangeAspect="1"/>
             </wp:cNvGraphicFramePr>
@@ -1929,7 +2097,9 @@
               <a:graphicData uri="http://schemas.openxmlformats.org/drawingml/2006/picture">
                 <pic:pic xmlns:pic="http://schemas.openxmlformats.org/drawingml/2006/picture">
                   <pic:nvPicPr>
-                    <pic:cNvPr id="8" name="7046086.png"/>
+                    <pic:cNvPr id="15" name="Picture 15">
+                      <a:hlinkClick r:id="rId24"/>
+                    </pic:cNvPr>
                     <pic:cNvPicPr/>
                   </pic:nvPicPr>
                   <pic:blipFill>
@@ -1947,7 +2117,7 @@
                   <pic:spPr>
                     <a:xfrm>
                       <a:off x="0" y="0"/>
-                      <a:ext cx="109477" cy="109728"/>
+                      <a:ext cx="91231" cy="91440"/>
                     </a:xfrm>
                     <a:prstGeom prst="rect">
                       <a:avLst/>
@@ -1962,31 +2132,34 @@
       <w:r>
         <w:rPr>
           <w:sz w:val="20"/>
+          <w:szCs w:val="20"/>
         </w:rPr>
         <w:tab/>
       </w:r>
       <w:r>
         <w:rPr>
-          <w:sz w:val="20"/>
+          <w:rStyle w:val="Hyperlink"/>
+          <w:position w:val="2"/>
+          <w:sz w:val="20"/>
+          <w:szCs w:val="20"/>
         </w:rPr>
         <w:t>Oct</w:t>
       </w:r>
       <w:r>
         <w:rPr>
-          <w:spacing w:val="-13"/>
-          <w:sz w:val="20"/>
-        </w:rPr>
-        <w:t xml:space="preserve"> </w:t>
-      </w:r>
-      <w:r>
-        <w:rPr>
-          <w:sz w:val="20"/>
-        </w:rPr>
-        <w:t>202</w:t>
-      </w:r>
-      <w:r>
-        <w:rPr>
-          <w:sz w:val="20"/>
+          <w:rStyle w:val="Hyperlink"/>
+          <w:position w:val="2"/>
+          <w:sz w:val="20"/>
+          <w:szCs w:val="20"/>
+        </w:rPr>
+        <w:t xml:space="preserve"> 202</w:t>
+      </w:r>
+      <w:r>
+        <w:rPr>
+          <w:rStyle w:val="Hyperlink"/>
+          <w:position w:val="2"/>
+          <w:sz w:val="20"/>
+          <w:szCs w:val="20"/>
         </w:rPr>
         <w:t>1 - Present</w:t>
       </w:r>
@@ -2066,6 +2239,8 @@
         </w:rPr>
         <w:t xml:space="preserve">Established a knowledge graph for material life cycle assessment of additive manufacturing process </w:t>
       </w:r>
+      <w:bookmarkStart w:id="3" w:name="_GoBack"/>
+      <w:bookmarkEnd w:id="3"/>
     </w:p>
     <w:p>
       <w:pPr>
@@ -2166,7 +2341,7 @@
           <w:ilvl w:val="0"/>
           <w:numId w:val="2"/>
         </w:numPr>
-        <w:ind w:left="450" w:hanging="270"/>
+        <w:ind w:left="270" w:right="120" w:hanging="270"/>
         <w:jc w:val="both"/>
         <w:rPr>
           <w:sz w:val="18"/>
@@ -2192,7 +2367,7 @@
           <w:ilvl w:val="0"/>
           <w:numId w:val="2"/>
         </w:numPr>
-        <w:ind w:left="450" w:right="30" w:hanging="270"/>
+        <w:ind w:left="270" w:right="120" w:hanging="270"/>
         <w:jc w:val="both"/>
         <w:rPr>
           <w:sz w:val="18"/>
@@ -2212,7 +2387,7 @@
           <w:ilvl w:val="0"/>
           <w:numId w:val="2"/>
         </w:numPr>
-        <w:ind w:left="450" w:hanging="270"/>
+        <w:ind w:left="270" w:right="120" w:hanging="270"/>
         <w:jc w:val="both"/>
         <w:rPr>
           <w:sz w:val="18"/>
@@ -2232,7 +2407,7 @@
           <w:ilvl w:val="0"/>
           <w:numId w:val="2"/>
         </w:numPr>
-        <w:ind w:left="450" w:hanging="270"/>
+        <w:ind w:left="270" w:right="120" w:hanging="270"/>
         <w:jc w:val="both"/>
         <w:rPr>
           <w:sz w:val="18"/>
@@ -2268,28 +2443,31 @@
           <w:type w:val="continuous"/>
           <w:pgSz w:w="11910" w:h="16840"/>
           <w:pgMar w:top="43" w:right="360" w:bottom="274" w:left="360" w:header="720" w:footer="720" w:gutter="0"/>
-          <w:cols w:num="2" w:space="720"/>
+          <w:cols w:num="2" w:space="330"/>
         </w:sectPr>
       </w:pPr>
     </w:p>
     <w:p>
       <w:pPr>
         <w:pStyle w:val="Heading2"/>
-        <w:spacing w:before="0"/>
-        <w:rPr>
-          <w:sz w:val="20"/>
+        <w:spacing w:before="20"/>
+        <w:rPr>
+          <w:rStyle w:val="Hyperlink"/>
+          <w:sz w:val="20"/>
+          <w:szCs w:val="20"/>
         </w:rPr>
       </w:pPr>
       <w:r>
         <w:rPr>
           <w:noProof/>
           <w:sz w:val="20"/>
+          <w:szCs w:val="20"/>
         </w:rPr>
         <w:drawing>
-          <wp:inline distT="0" distB="0" distL="0" distR="0" wp14:anchorId="672E63F2" wp14:editId="79BD22D6">
+          <wp:inline distT="0" distB="0" distL="0" distR="0" wp14:anchorId="02FA0F48" wp14:editId="4E28E8D7">
             <wp:extent cx="109728" cy="109728"/>
             <wp:effectExtent l="0" t="0" r="5080" b="5080"/>
-            <wp:docPr id="20" name="Graphic 20" descr="Briefcase"/>
+            <wp:docPr id="28" name="Graphic 28" descr="Briefcase"/>
             <wp:cNvGraphicFramePr>
               <a:graphicFrameLocks xmlns:a="http://schemas.openxmlformats.org/drawingml/2006/main" noChangeAspect="1"/>
             </wp:cNvGraphicFramePr>
@@ -2301,13 +2479,13 @@
                     <pic:cNvPicPr/>
                   </pic:nvPicPr>
                   <pic:blipFill>
-                    <a:blip r:embed="rId16" cstate="print">
+                    <a:blip r:embed="rId20" cstate="print">
                       <a:extLst>
                         <a:ext uri="{28A0092B-C50C-407E-A947-70E740481C1C}">
                           <a14:useLocalDpi xmlns:a14="http://schemas.microsoft.com/office/drawing/2010/main" val="0"/>
                         </a:ext>
                         <a:ext uri="{96DAC541-7B7A-43D3-8B79-37D633B846F1}">
-                          <asvg:svgBlip xmlns:asvg="http://schemas.microsoft.com/office/drawing/2016/SVG/main" r:embed="rId17"/>
+                          <asvg:svgBlip xmlns:asvg="http://schemas.microsoft.com/office/drawing/2016/SVG/main" r:embed="rId21"/>
                         </a:ext>
                       </a:extLst>
                     </a:blip>
@@ -2334,12 +2512,30 @@
         <w:rPr>
           <w:position w:val="2"/>
           <w:sz w:val="20"/>
+          <w:szCs w:val="20"/>
+        </w:rPr>
+        <w:t xml:space="preserve"> </w:t>
+      </w:r>
+      <w:r>
+        <w:rPr>
+          <w:position w:val="2"/>
+          <w:sz w:val="20"/>
+          <w:szCs w:val="20"/>
         </w:rPr>
         <w:t>Research Assistant</w:t>
       </w:r>
       <w:r>
         <w:rPr>
-          <w:sz w:val="20"/>
+          <w:position w:val="2"/>
+          <w:sz w:val="20"/>
+          <w:szCs w:val="20"/>
+        </w:rPr>
+        <w:t xml:space="preserve"> </w:t>
+      </w:r>
+      <w:r>
+        <w:rPr>
+          <w:sz w:val="20"/>
+          <w:szCs w:val="20"/>
         </w:rPr>
         <w:t xml:space="preserve"> </w:t>
       </w:r>
@@ -2347,12 +2543,14 @@
         <w:rPr>
           <w:position w:val="4"/>
           <w:sz w:val="20"/>
+          <w:szCs w:val="20"/>
         </w:rPr>
         <w:t>|</w:t>
       </w:r>
       <w:r>
         <w:rPr>
           <w:sz w:val="20"/>
+          <w:szCs w:val="20"/>
         </w:rPr>
         <w:t xml:space="preserve"> </w:t>
       </w:r>
@@ -2360,12 +2558,13 @@
         <w:rPr>
           <w:noProof/>
           <w:sz w:val="20"/>
+          <w:szCs w:val="20"/>
         </w:rPr>
         <w:drawing>
-          <wp:inline distT="0" distB="0" distL="0" distR="0" wp14:anchorId="67EE6978" wp14:editId="40511901">
+          <wp:inline distT="0" distB="0" distL="0" distR="0" wp14:anchorId="127955FB" wp14:editId="53E42871">
             <wp:extent cx="109728" cy="109728"/>
             <wp:effectExtent l="0" t="0" r="5080" b="5080"/>
-            <wp:docPr id="21" name="Graphic 21" descr="Building"/>
+            <wp:docPr id="29" name="Graphic 29" descr="Building"/>
             <wp:cNvGraphicFramePr>
               <a:graphicFrameLocks xmlns:a="http://schemas.openxmlformats.org/drawingml/2006/main" noChangeAspect="1"/>
             </wp:cNvGraphicFramePr>
@@ -2377,13 +2576,13 @@
                     <pic:cNvPicPr/>
                   </pic:nvPicPr>
                   <pic:blipFill>
-                    <a:blip r:embed="rId18" cstate="print">
+                    <a:blip r:embed="rId22" cstate="print">
                       <a:extLst>
                         <a:ext uri="{28A0092B-C50C-407E-A947-70E740481C1C}">
                           <a14:useLocalDpi xmlns:a14="http://schemas.microsoft.com/office/drawing/2010/main" val="0"/>
                         </a:ext>
                         <a:ext uri="{96DAC541-7B7A-43D3-8B79-37D633B846F1}">
-                          <asvg:svgBlip xmlns:asvg="http://schemas.microsoft.com/office/drawing/2016/SVG/main" r:embed="rId19"/>
+                          <asvg:svgBlip xmlns:asvg="http://schemas.microsoft.com/office/drawing/2016/SVG/main" r:embed="rId23"/>
                         </a:ext>
                       </a:extLst>
                     </a:blip>
@@ -2406,12 +2605,13 @@
           </wp:inline>
         </w:drawing>
       </w:r>
-      <w:hyperlink r:id="rId23" w:history="1">
+      <w:hyperlink r:id="rId25" w:history="1">
         <w:r>
           <w:rPr>
             <w:rStyle w:val="Hyperlink"/>
             <w:position w:val="2"/>
             <w:sz w:val="20"/>
+            <w:szCs w:val="20"/>
           </w:rPr>
           <w:t>Fraunhofer EMI</w:t>
         </w:r>
@@ -2419,6 +2619,15 @@
           <w:rPr>
             <w:rStyle w:val="Hyperlink"/>
             <w:sz w:val="20"/>
+            <w:szCs w:val="20"/>
+          </w:rPr>
+          <w:t xml:space="preserve"> </w:t>
+        </w:r>
+        <w:r>
+          <w:rPr>
+            <w:rStyle w:val="Hyperlink"/>
+            <w:sz w:val="20"/>
+            <w:szCs w:val="20"/>
           </w:rPr>
           <w:t xml:space="preserve"> </w:t>
         </w:r>
@@ -2426,6 +2635,7 @@
           <w:rPr>
             <w:position w:val="4"/>
             <w:sz w:val="20"/>
+            <w:szCs w:val="20"/>
           </w:rPr>
           <w:t>|</w:t>
         </w:r>
@@ -2433,6 +2643,7 @@
           <w:rPr>
             <w:rStyle w:val="Hyperlink"/>
             <w:sz w:val="20"/>
+            <w:szCs w:val="20"/>
           </w:rPr>
           <w:t xml:space="preserve"> </w:t>
         </w:r>
@@ -2440,12 +2651,13 @@
           <w:rPr>
             <w:noProof/>
             <w:sz w:val="20"/>
+            <w:szCs w:val="20"/>
           </w:rPr>
           <w:drawing>
-            <wp:inline distT="0" distB="0" distL="0" distR="0" wp14:anchorId="0239113C" wp14:editId="6256E46A">
+            <wp:inline distT="0" distB="0" distL="0" distR="0" wp14:anchorId="72F061F8" wp14:editId="0AEB6F04">
               <wp:extent cx="109728" cy="109728"/>
               <wp:effectExtent l="0" t="0" r="5080" b="5080"/>
-              <wp:docPr id="22" name="Graphic 22" descr="Marker"/>
+              <wp:docPr id="30" name="Graphic 30" descr="Marker"/>
               <wp:cNvGraphicFramePr>
                 <a:graphicFrameLocks xmlns:a="http://schemas.openxmlformats.org/drawingml/2006/main" noChangeAspect="1"/>
               </wp:cNvGraphicFramePr>
@@ -2457,13 +2669,13 @@
                       <pic:cNvPicPr/>
                     </pic:nvPicPr>
                     <pic:blipFill>
-                      <a:blip r:embed="rId21" cstate="print">
+                      <a:blip r:embed="rId18" cstate="print">
                         <a:extLst>
                           <a:ext uri="{28A0092B-C50C-407E-A947-70E740481C1C}">
                             <a14:useLocalDpi xmlns:a14="http://schemas.microsoft.com/office/drawing/2010/main" val="0"/>
                           </a:ext>
                           <a:ext uri="{96DAC541-7B7A-43D3-8B79-37D633B846F1}">
-                            <asvg:svgBlip xmlns:asvg="http://schemas.microsoft.com/office/drawing/2016/SVG/main" r:embed="rId22"/>
+                            <asvg:svgBlip xmlns:asvg="http://schemas.microsoft.com/office/drawing/2016/SVG/main" r:embed="rId19"/>
                           </a:ext>
                         </a:extLst>
                       </a:blip>
@@ -2491,6 +2703,7 @@
             <w:rStyle w:val="Hyperlink"/>
             <w:position w:val="2"/>
             <w:sz w:val="20"/>
+            <w:szCs w:val="20"/>
           </w:rPr>
           <w:t>Germany</w:t>
         </w:r>
@@ -2498,22 +2711,72 @@
       <w:r>
         <w:rPr>
           <w:sz w:val="20"/>
+          <w:szCs w:val="20"/>
         </w:rPr>
         <w:tab/>
+      </w:r>
+      <w:r>
+        <w:rPr>
+          <w:rStyle w:val="Hyperlink"/>
+          <w:position w:val="2"/>
+          <w:sz w:val="20"/>
+          <w:szCs w:val="20"/>
+        </w:rPr>
         <w:t>May</w:t>
       </w:r>
       <w:r>
         <w:rPr>
-          <w:spacing w:val="-13"/>
-          <w:sz w:val="20"/>
-        </w:rPr>
-        <w:t xml:space="preserve"> </w:t>
-      </w:r>
-      <w:r>
-        <w:rPr>
-          <w:sz w:val="20"/>
-        </w:rPr>
-        <w:t>2020 - Sep 2021</w:t>
+          <w:rStyle w:val="Hyperlink"/>
+          <w:position w:val="2"/>
+          <w:sz w:val="20"/>
+          <w:szCs w:val="20"/>
+        </w:rPr>
+        <w:t xml:space="preserve"> 202</w:t>
+      </w:r>
+      <w:r>
+        <w:rPr>
+          <w:rStyle w:val="Hyperlink"/>
+          <w:position w:val="2"/>
+          <w:sz w:val="20"/>
+          <w:szCs w:val="20"/>
+        </w:rPr>
+        <w:t>0</w:t>
+      </w:r>
+      <w:r>
+        <w:rPr>
+          <w:rStyle w:val="Hyperlink"/>
+          <w:position w:val="2"/>
+          <w:sz w:val="20"/>
+          <w:szCs w:val="20"/>
+        </w:rPr>
+        <w:t xml:space="preserve"> </w:t>
+      </w:r>
+      <w:r>
+        <w:rPr>
+          <w:rStyle w:val="Hyperlink"/>
+          <w:position w:val="2"/>
+          <w:sz w:val="20"/>
+          <w:szCs w:val="20"/>
+        </w:rPr>
+        <w:t>–</w:t>
+      </w:r>
+      <w:r>
+        <w:rPr>
+          <w:rStyle w:val="Hyperlink"/>
+          <w:position w:val="2"/>
+          <w:sz w:val="20"/>
+          <w:szCs w:val="20"/>
+        </w:rPr>
+        <w:t xml:space="preserve"> </w:t>
+      </w:r>
+      <w:r>
+        <w:rPr>
+          <w:rStyle w:val="Hyperlink"/>
+          <w:position w:val="2"/>
+          <w:sz w:val="20"/>
+          <w:szCs w:val="20"/>
+        </w:rPr>
+        <w:t>Sep 2021</w:t>
       </w:r>
     </w:p>
     <w:p>
@@ -2573,15 +2836,7 @@
         <w:rPr>
           <w:sz w:val="18"/>
         </w:rPr>
-        <w:t>Calculated required numerical parameters, and analyzed simulated results and built data visual</w:t>
-      </w:r>
-      <w:bookmarkStart w:id="3" w:name="_GoBack"/>
-      <w:bookmarkEnd w:id="3"/>
-      <w:r>
-        <w:rPr>
-          <w:sz w:val="18"/>
-        </w:rPr>
-        <w:t>ization with Python</w:t>
+        <w:t>Calculated required numerical parameters, and analyzed simulated results and built data visualization with Python</w:t>
       </w:r>
     </w:p>
     <w:p>
@@ -2590,18 +2845,20 @@
         <w:spacing w:before="120"/>
         <w:rPr>
           <w:sz w:val="20"/>
+          <w:szCs w:val="20"/>
         </w:rPr>
       </w:pPr>
       <w:r>
         <w:rPr>
           <w:noProof/>
           <w:sz w:val="20"/>
+          <w:szCs w:val="20"/>
         </w:rPr>
         <w:drawing>
-          <wp:inline distT="0" distB="0" distL="0" distR="0" wp14:anchorId="71FB109C" wp14:editId="47B935BF">
+          <wp:inline distT="0" distB="0" distL="0" distR="0" wp14:anchorId="7E275248" wp14:editId="458C81DA">
             <wp:extent cx="109728" cy="109728"/>
             <wp:effectExtent l="0" t="0" r="5080" b="5080"/>
-            <wp:docPr id="24" name="Graphic 24" descr="Briefcase"/>
+            <wp:docPr id="32" name="Graphic 32" descr="Briefcase"/>
             <wp:cNvGraphicFramePr>
               <a:graphicFrameLocks xmlns:a="http://schemas.openxmlformats.org/drawingml/2006/main" noChangeAspect="1"/>
             </wp:cNvGraphicFramePr>
@@ -2613,13 +2870,13 @@
                     <pic:cNvPicPr/>
                   </pic:nvPicPr>
                   <pic:blipFill>
-                    <a:blip r:embed="rId16" cstate="print">
+                    <a:blip r:embed="rId20" cstate="print">
                       <a:extLst>
                         <a:ext uri="{28A0092B-C50C-407E-A947-70E740481C1C}">
                           <a14:useLocalDpi xmlns:a14="http://schemas.microsoft.com/office/drawing/2010/main" val="0"/>
                         </a:ext>
                         <a:ext uri="{96DAC541-7B7A-43D3-8B79-37D633B846F1}">
-                          <asvg:svgBlip xmlns:asvg="http://schemas.microsoft.com/office/drawing/2016/SVG/main" r:embed="rId17"/>
+                          <asvg:svgBlip xmlns:asvg="http://schemas.microsoft.com/office/drawing/2016/SVG/main" r:embed="rId21"/>
                         </a:ext>
                       </a:extLst>
                     </a:blip>
@@ -2646,12 +2903,30 @@
         <w:rPr>
           <w:position w:val="2"/>
           <w:sz w:val="20"/>
+          <w:szCs w:val="20"/>
+        </w:rPr>
+        <w:t xml:space="preserve"> </w:t>
+      </w:r>
+      <w:r>
+        <w:rPr>
+          <w:position w:val="2"/>
+          <w:sz w:val="20"/>
+          <w:szCs w:val="20"/>
         </w:rPr>
         <w:t>Research Assistant</w:t>
       </w:r>
       <w:r>
         <w:rPr>
-          <w:sz w:val="20"/>
+          <w:position w:val="2"/>
+          <w:sz w:val="20"/>
+          <w:szCs w:val="20"/>
+        </w:rPr>
+        <w:t xml:space="preserve"> </w:t>
+      </w:r>
+      <w:r>
+        <w:rPr>
+          <w:sz w:val="20"/>
+          <w:szCs w:val="20"/>
         </w:rPr>
         <w:t xml:space="preserve"> </w:t>
       </w:r>
@@ -2659,12 +2934,14 @@
         <w:rPr>
           <w:position w:val="4"/>
           <w:sz w:val="20"/>
+          <w:szCs w:val="20"/>
         </w:rPr>
         <w:t>|</w:t>
       </w:r>
       <w:r>
         <w:rPr>
           <w:sz w:val="20"/>
+          <w:szCs w:val="20"/>
         </w:rPr>
         <w:t xml:space="preserve"> </w:t>
       </w:r>
@@ -2672,12 +2949,13 @@
         <w:rPr>
           <w:noProof/>
           <w:sz w:val="20"/>
+          <w:szCs w:val="20"/>
         </w:rPr>
         <w:drawing>
-          <wp:inline distT="0" distB="0" distL="0" distR="0" wp14:anchorId="274FAAA4" wp14:editId="36522FA5">
+          <wp:inline distT="0" distB="0" distL="0" distR="0" wp14:anchorId="3A5E5F0A" wp14:editId="5170CA1D">
             <wp:extent cx="109728" cy="109728"/>
             <wp:effectExtent l="0" t="0" r="5080" b="5080"/>
-            <wp:docPr id="25" name="Graphic 25" descr="Building"/>
+            <wp:docPr id="33" name="Graphic 33" descr="Building"/>
             <wp:cNvGraphicFramePr>
               <a:graphicFrameLocks xmlns:a="http://schemas.openxmlformats.org/drawingml/2006/main" noChangeAspect="1"/>
             </wp:cNvGraphicFramePr>
@@ -2689,13 +2967,13 @@
                     <pic:cNvPicPr/>
                   </pic:nvPicPr>
                   <pic:blipFill>
-                    <a:blip r:embed="rId18" cstate="print">
+                    <a:blip r:embed="rId22" cstate="print">
                       <a:extLst>
                         <a:ext uri="{28A0092B-C50C-407E-A947-70E740481C1C}">
                           <a14:useLocalDpi xmlns:a14="http://schemas.microsoft.com/office/drawing/2010/main" val="0"/>
                         </a:ext>
                         <a:ext uri="{96DAC541-7B7A-43D3-8B79-37D633B846F1}">
-                          <asvg:svgBlip xmlns:asvg="http://schemas.microsoft.com/office/drawing/2016/SVG/main" r:embed="rId19"/>
+                          <asvg:svgBlip xmlns:asvg="http://schemas.microsoft.com/office/drawing/2016/SVG/main" r:embed="rId23"/>
                         </a:ext>
                       </a:extLst>
                     </a:blip>
@@ -2718,19 +2996,29 @@
           </wp:inline>
         </w:drawing>
       </w:r>
-      <w:hyperlink r:id="rId24" w:history="1">
+      <w:hyperlink r:id="rId26" w:history="1">
         <w:r>
           <w:rPr>
             <w:rStyle w:val="Hyperlink"/>
             <w:position w:val="2"/>
             <w:sz w:val="20"/>
+            <w:szCs w:val="20"/>
           </w:rPr>
-          <w:t>INATCH</w:t>
+          <w:t>INATECH</w:t>
         </w:r>
         <w:r>
           <w:rPr>
             <w:rStyle w:val="Hyperlink"/>
             <w:sz w:val="20"/>
+            <w:szCs w:val="20"/>
+          </w:rPr>
+          <w:t xml:space="preserve"> </w:t>
+        </w:r>
+        <w:r>
+          <w:rPr>
+            <w:rStyle w:val="Hyperlink"/>
+            <w:sz w:val="20"/>
+            <w:szCs w:val="20"/>
           </w:rPr>
           <w:t xml:space="preserve"> </w:t>
         </w:r>
@@ -2738,6 +3026,7 @@
           <w:rPr>
             <w:position w:val="4"/>
             <w:sz w:val="20"/>
+            <w:szCs w:val="20"/>
           </w:rPr>
           <w:t>|</w:t>
         </w:r>
@@ -2745,6 +3034,7 @@
           <w:rPr>
             <w:rStyle w:val="Hyperlink"/>
             <w:sz w:val="20"/>
+            <w:szCs w:val="20"/>
           </w:rPr>
           <w:t xml:space="preserve"> </w:t>
         </w:r>
@@ -2752,12 +3042,13 @@
           <w:rPr>
             <w:noProof/>
             <w:sz w:val="20"/>
+            <w:szCs w:val="20"/>
           </w:rPr>
           <w:drawing>
-            <wp:inline distT="0" distB="0" distL="0" distR="0" wp14:anchorId="09FA8D29" wp14:editId="6C06048E">
+            <wp:inline distT="0" distB="0" distL="0" distR="0" wp14:anchorId="6F069F50" wp14:editId="6C1AA5AA">
               <wp:extent cx="109728" cy="109728"/>
               <wp:effectExtent l="0" t="0" r="5080" b="5080"/>
-              <wp:docPr id="26" name="Graphic 26" descr="Marker"/>
+              <wp:docPr id="34" name="Graphic 34" descr="Marker"/>
               <wp:cNvGraphicFramePr>
                 <a:graphicFrameLocks xmlns:a="http://schemas.openxmlformats.org/drawingml/2006/main" noChangeAspect="1"/>
               </wp:cNvGraphicFramePr>
@@ -2769,13 +3060,13 @@
                       <pic:cNvPicPr/>
                     </pic:nvPicPr>
                     <pic:blipFill>
-                      <a:blip r:embed="rId21" cstate="print">
+                      <a:blip r:embed="rId18" cstate="print">
                         <a:extLst>
                           <a:ext uri="{28A0092B-C50C-407E-A947-70E740481C1C}">
                             <a14:useLocalDpi xmlns:a14="http://schemas.microsoft.com/office/drawing/2010/main" val="0"/>
                           </a:ext>
                           <a:ext uri="{96DAC541-7B7A-43D3-8B79-37D633B846F1}">
-                            <asvg:svgBlip xmlns:asvg="http://schemas.microsoft.com/office/drawing/2016/SVG/main" r:embed="rId22"/>
+                            <asvg:svgBlip xmlns:asvg="http://schemas.microsoft.com/office/drawing/2016/SVG/main" r:embed="rId19"/>
                           </a:ext>
                         </a:extLst>
                       </a:blip>
@@ -2803,6 +3094,7 @@
             <w:rStyle w:val="Hyperlink"/>
             <w:position w:val="2"/>
             <w:sz w:val="20"/>
+            <w:szCs w:val="20"/>
           </w:rPr>
           <w:t>Germany</w:t>
         </w:r>
@@ -2810,9 +3102,72 @@
       <w:r>
         <w:rPr>
           <w:sz w:val="20"/>
+          <w:szCs w:val="20"/>
         </w:rPr>
         <w:tab/>
-        <w:t>May 2020 - Dec 2020</w:t>
+      </w:r>
+      <w:r>
+        <w:rPr>
+          <w:rStyle w:val="Hyperlink"/>
+          <w:position w:val="2"/>
+          <w:sz w:val="20"/>
+          <w:szCs w:val="20"/>
+        </w:rPr>
+        <w:t>Dec</w:t>
+      </w:r>
+      <w:r>
+        <w:rPr>
+          <w:rStyle w:val="Hyperlink"/>
+          <w:position w:val="2"/>
+          <w:sz w:val="20"/>
+          <w:szCs w:val="20"/>
+        </w:rPr>
+        <w:t xml:space="preserve"> 20</w:t>
+      </w:r>
+      <w:r>
+        <w:rPr>
+          <w:rStyle w:val="Hyperlink"/>
+          <w:position w:val="2"/>
+          <w:sz w:val="20"/>
+          <w:szCs w:val="20"/>
+        </w:rPr>
+        <w:t>19</w:t>
+      </w:r>
+      <w:r>
+        <w:rPr>
+          <w:rStyle w:val="Hyperlink"/>
+          <w:position w:val="2"/>
+          <w:sz w:val="20"/>
+          <w:szCs w:val="20"/>
+        </w:rPr>
+        <w:t xml:space="preserve"> – </w:t>
+      </w:r>
+      <w:r>
+        <w:rPr>
+          <w:rStyle w:val="Hyperlink"/>
+          <w:position w:val="2"/>
+          <w:sz w:val="20"/>
+          <w:szCs w:val="20"/>
+        </w:rPr>
+        <w:t>Mar</w:t>
+      </w:r>
+      <w:r>
+        <w:rPr>
+          <w:rStyle w:val="Hyperlink"/>
+          <w:position w:val="2"/>
+          <w:sz w:val="20"/>
+          <w:szCs w:val="20"/>
+        </w:rPr>
+        <w:t xml:space="preserve"> 202</w:t>
+      </w:r>
+      <w:r>
+        <w:rPr>
+          <w:rStyle w:val="Hyperlink"/>
+          <w:position w:val="2"/>
+          <w:sz w:val="20"/>
+          <w:szCs w:val="20"/>
+        </w:rPr>
+        <w:t>0</w:t>
       </w:r>
     </w:p>
     <w:p>
@@ -2833,7 +3188,6 @@
     </w:p>
     <w:p>
       <w:pPr>
-        <w:ind w:left="180"/>
         <w:jc w:val="both"/>
         <w:rPr>
           <w:sz w:val="18"/>
@@ -2895,7 +3249,7 @@
     </w:p>
     <w:p>
       <w:pPr>
-        <w:ind w:left="180"/>
+        <w:ind w:left="0"/>
         <w:jc w:val="both"/>
         <w:rPr>
           <w:sz w:val="18"/>
@@ -2929,7 +3283,7 @@
           <w:ilvl w:val="0"/>
           <w:numId w:val="2"/>
         </w:numPr>
-        <w:ind w:left="450" w:hanging="270"/>
+        <w:ind w:left="270" w:right="120" w:hanging="270"/>
         <w:jc w:val="both"/>
         <w:rPr>
           <w:sz w:val="18"/>
@@ -2949,7 +3303,7 @@
           <w:ilvl w:val="0"/>
           <w:numId w:val="2"/>
         </w:numPr>
-        <w:ind w:left="450" w:hanging="270"/>
+        <w:ind w:left="270" w:right="120" w:hanging="270"/>
         <w:jc w:val="both"/>
         <w:rPr>
           <w:sz w:val="18"/>
@@ -2959,7 +3313,19 @@
         <w:rPr>
           <w:sz w:val="18"/>
         </w:rPr>
-        <w:t>Controlled stepper motors using Python to implement cycling loading and optimized the sleeping time by considering signal frequency, rotation speed, and gear ratio.</w:t>
+        <w:t>Controlled stepper motors using Python to implement cycling loading and optimized the sleeping time by considering signal frequency,</w:t>
+      </w:r>
+      <w:r>
+        <w:rPr>
+          <w:sz w:val="18"/>
+        </w:rPr>
+        <w:t xml:space="preserve"> </w:t>
+      </w:r>
+      <w:r>
+        <w:rPr>
+          <w:sz w:val="18"/>
+        </w:rPr>
+        <w:t>rotation speed, and gear ratio.</w:t>
       </w:r>
     </w:p>
     <w:p>
@@ -2977,7 +3343,7 @@
           <w:type w:val="continuous"/>
           <w:pgSz w:w="11910" w:h="16840"/>
           <w:pgMar w:top="43" w:right="360" w:bottom="274" w:left="360" w:header="720" w:footer="720" w:gutter="0"/>
-          <w:cols w:num="2" w:space="720"/>
+          <w:cols w:num="2" w:space="330"/>
         </w:sectPr>
       </w:pPr>
       <w:bookmarkStart w:id="4" w:name="Projects"/>
@@ -2989,7 +3355,7 @@
         <w:pBdr>
           <w:bottom w:val="double" w:sz="4" w:space="1" w:color="auto"/>
         </w:pBdr>
-        <w:spacing w:before="0"/>
+        <w:ind w:right="120"/>
       </w:pPr>
       <w:r>
         <w:rPr>
@@ -3002,12 +3368,17 @@
     <w:p>
       <w:pPr>
         <w:pStyle w:val="Heading2"/>
+        <w:tabs>
+          <w:tab w:val="clear" w:pos="11074"/>
+          <w:tab w:val="right" w:pos="11070"/>
+        </w:tabs>
         <w:spacing w:before="20"/>
+        <w:ind w:right="120"/>
         <w:rPr>
           <w:spacing w:val="-5"/>
         </w:rPr>
       </w:pPr>
-      <w:hyperlink r:id="rId25" w:history="1">
+      <w:hyperlink r:id="rId27" w:history="1">
         <w:r>
           <w:rPr>
             <w:rStyle w:val="Hyperlink"/>
@@ -3025,12 +3396,15 @@
           <w:rPr>
             <w:rStyle w:val="Hyperlink"/>
             <w:noProof/>
+            <w:sz w:val="20"/>
           </w:rPr>
           <w:drawing>
-            <wp:inline distT="0" distB="0" distL="0" distR="0" wp14:anchorId="00D72D6A" wp14:editId="59F5E2FE">
-              <wp:extent cx="109477" cy="109728"/>
-              <wp:effectExtent l="0" t="0" r="5080" b="5080"/>
-              <wp:docPr id="14" name="Picture 14"/>
+            <wp:inline distT="0" distB="0" distL="0" distR="0" wp14:anchorId="00D72D6A" wp14:editId="706EA0AB">
+              <wp:extent cx="91440" cy="91440"/>
+              <wp:effectExtent l="0" t="0" r="3810" b="3810"/>
+              <wp:docPr id="14" name="Picture 14">
+                <a:hlinkClick xmlns:a="http://schemas.openxmlformats.org/drawingml/2006/main" r:id="rId28"/>
+              </wp:docPr>
               <wp:cNvGraphicFramePr>
                 <a:graphicFrameLocks xmlns:a="http://schemas.openxmlformats.org/drawingml/2006/main" noChangeAspect="1"/>
               </wp:cNvGraphicFramePr>
@@ -3038,7 +3412,9 @@
                 <a:graphicData uri="http://schemas.openxmlformats.org/drawingml/2006/picture">
                   <pic:pic xmlns:pic="http://schemas.openxmlformats.org/drawingml/2006/picture">
                     <pic:nvPicPr>
-                      <pic:cNvPr id="8" name="7046086.png"/>
+                      <pic:cNvPr id="14" name="Picture 14">
+                        <a:hlinkClick r:id="rId28"/>
+                      </pic:cNvPr>
                       <pic:cNvPicPr/>
                     </pic:nvPicPr>
                     <pic:blipFill>
@@ -3056,7 +3432,7 @@
                     <pic:spPr>
                       <a:xfrm>
                         <a:off x="0" y="0"/>
-                        <a:ext cx="109477" cy="109728"/>
+                        <a:ext cx="91440" cy="91440"/>
                       </a:xfrm>
                       <a:prstGeom prst="rect">
                         <a:avLst/>
@@ -3071,8 +3447,6 @@
       </w:hyperlink>
       <w:r>
         <w:tab/>
-      </w:r>
-      <w:r>
         <w:t>Mar</w:t>
       </w:r>
       <w:r>
@@ -3082,10 +3456,7 @@
         <w:t xml:space="preserve"> </w:t>
       </w:r>
       <w:r>
-        <w:t>20</w:t>
-      </w:r>
-      <w:r>
-        <w:t>22</w:t>
+        <w:t>2022</w:t>
       </w:r>
       <w:r>
         <w:rPr>
@@ -3193,23 +3564,7 @@
           <w:i/>
           <w:sz w:val="18"/>
         </w:rPr>
-        <w:t xml:space="preserve"> APIs,</w:t>
-      </w:r>
-      <w:r>
-        <w:rPr>
-          <w:b/>
-          <w:i/>
-          <w:sz w:val="18"/>
-        </w:rPr>
-        <w:t xml:space="preserve"> </w:t>
-      </w:r>
-      <w:r>
-        <w:rPr>
-          <w:b/>
-          <w:i/>
-          <w:sz w:val="18"/>
-        </w:rPr>
-        <w:t>P</w:t>
+        <w:t xml:space="preserve"> APIs, P</w:t>
       </w:r>
       <w:r>
         <w:rPr>
@@ -3281,14 +3636,69 @@
       <w:r>
         <w:t>ADAM-</w:t>
       </w:r>
-      <w:proofErr w:type="spellStart"/>
       <w:r>
         <w:rPr>
           <w:sz w:val="20"/>
         </w:rPr>
         <w:t>SusTrace</w:t>
       </w:r>
-      <w:proofErr w:type="spellEnd"/>
+      <w:r>
+        <w:rPr>
+          <w:sz w:val="20"/>
+        </w:rPr>
+        <w:t xml:space="preserve"> </w:t>
+      </w:r>
+      <w:r>
+        <w:rPr>
+          <w:rStyle w:val="BodyTextChar"/>
+          <w:noProof/>
+        </w:rPr>
+        <w:drawing>
+          <wp:inline distT="0" distB="0" distL="0" distR="0" wp14:anchorId="24880E0C" wp14:editId="4D0C4B3B">
+            <wp:extent cx="91440" cy="91440"/>
+            <wp:effectExtent l="0" t="0" r="3810" b="3810"/>
+            <wp:docPr id="38" name="Picture 38">
+              <a:hlinkClick xmlns:a="http://schemas.openxmlformats.org/drawingml/2006/main" r:id="rId29"/>
+            </wp:docPr>
+            <wp:cNvGraphicFramePr>
+              <a:graphicFrameLocks xmlns:a="http://schemas.openxmlformats.org/drawingml/2006/main" noChangeAspect="1"/>
+            </wp:cNvGraphicFramePr>
+            <a:graphic xmlns:a="http://schemas.openxmlformats.org/drawingml/2006/main">
+              <a:graphicData uri="http://schemas.openxmlformats.org/drawingml/2006/picture">
+                <pic:pic xmlns:pic="http://schemas.openxmlformats.org/drawingml/2006/picture">
+                  <pic:nvPicPr>
+                    <pic:cNvPr id="38" name="Picture 38">
+                      <a:hlinkClick r:id="rId29"/>
+                    </pic:cNvPr>
+                    <pic:cNvPicPr/>
+                  </pic:nvPicPr>
+                  <pic:blipFill>
+                    <a:blip r:embed="rId15" cstate="print">
+                      <a:extLst>
+                        <a:ext uri="{28A0092B-C50C-407E-A947-70E740481C1C}">
+                          <a14:useLocalDpi xmlns:a14="http://schemas.microsoft.com/office/drawing/2010/main" val="0"/>
+                        </a:ext>
+                      </a:extLst>
+                    </a:blip>
+                    <a:stretch>
+                      <a:fillRect/>
+                    </a:stretch>
+                  </pic:blipFill>
+                  <pic:spPr>
+                    <a:xfrm>
+                      <a:off x="0" y="0"/>
+                      <a:ext cx="91440" cy="91440"/>
+                    </a:xfrm>
+                    <a:prstGeom prst="rect">
+                      <a:avLst/>
+                    </a:prstGeom>
+                  </pic:spPr>
+                </pic:pic>
+              </a:graphicData>
+            </a:graphic>
+          </wp:inline>
+        </w:drawing>
+      </w:r>
       <w:r>
         <w:tab/>
       </w:r>
@@ -3302,10 +3712,7 @@
         <w:t xml:space="preserve"> </w:t>
       </w:r>
       <w:r>
-        <w:t>20</w:t>
-      </w:r>
-      <w:r>
-        <w:t>2</w:t>
+        <w:t>202</w:t>
       </w:r>
       <w:r>
         <w:t>1</w:t>
@@ -3326,10 +3733,7 @@
         <w:t xml:space="preserve"> </w:t>
       </w:r>
       <w:r>
-        <w:t>20</w:t>
-      </w:r>
-      <w:r>
-        <w:t>22</w:t>
+        <w:t>2022</w:t>
       </w:r>
     </w:p>
     <w:p>
@@ -3451,9 +3855,57 @@
         <w:t>XOR Neural Networks</w:t>
       </w:r>
       <w:r>
+        <w:t xml:space="preserve"> </w:t>
+      </w:r>
+      <w:r>
+        <w:drawing>
+          <wp:inline distT="0" distB="0" distL="0" distR="0" wp14:anchorId="04FCE40A" wp14:editId="6BAEE34F">
+            <wp:extent cx="109728" cy="109728"/>
+            <wp:effectExtent l="0" t="0" r="5080" b="5080"/>
+            <wp:docPr id="35" name="Picture 35">
+              <a:hlinkClick xmlns:a="http://schemas.openxmlformats.org/drawingml/2006/main" r:id="rId30"/>
+            </wp:docPr>
+            <wp:cNvGraphicFramePr>
+              <a:graphicFrameLocks xmlns:a="http://schemas.openxmlformats.org/drawingml/2006/main" noChangeAspect="1"/>
+            </wp:cNvGraphicFramePr>
+            <a:graphic xmlns:a="http://schemas.openxmlformats.org/drawingml/2006/main">
+              <a:graphicData uri="http://schemas.openxmlformats.org/drawingml/2006/picture">
+                <pic:pic xmlns:pic="http://schemas.openxmlformats.org/drawingml/2006/picture">
+                  <pic:nvPicPr>
+                    <pic:cNvPr id="35" name="Picture 35">
+                      <a:hlinkClick r:id="rId30"/>
+                    </pic:cNvPr>
+                    <pic:cNvPicPr/>
+                  </pic:nvPicPr>
+                  <pic:blipFill>
+                    <a:blip r:embed="rId11" cstate="print">
+                      <a:extLst>
+                        <a:ext uri="{28A0092B-C50C-407E-A947-70E740481C1C}">
+                          <a14:useLocalDpi xmlns:a14="http://schemas.microsoft.com/office/drawing/2010/main" val="0"/>
+                        </a:ext>
+                      </a:extLst>
+                    </a:blip>
+                    <a:stretch>
+                      <a:fillRect/>
+                    </a:stretch>
+                  </pic:blipFill>
+                  <pic:spPr>
+                    <a:xfrm>
+                      <a:off x="0" y="0"/>
+                      <a:ext cx="109728" cy="109728"/>
+                    </a:xfrm>
+                    <a:prstGeom prst="rect">
+                      <a:avLst/>
+                    </a:prstGeom>
+                  </pic:spPr>
+                </pic:pic>
+              </a:graphicData>
+            </a:graphic>
+          </wp:inline>
+        </w:drawing>
+      </w:r>
+      <w:r>
         <w:tab/>
-      </w:r>
-      <w:r>
         <w:t>Apr</w:t>
       </w:r>
       <w:r>
@@ -3503,19 +3955,6 @@
           <w:spacing w:val="-4"/>
         </w:rPr>
         <w:t>22</w:t>
-      </w:r>
-    </w:p>
-    <w:p>
-      <w:pPr>
-        <w:rPr>
-          <w:sz w:val="18"/>
-        </w:rPr>
-      </w:pPr>
-      <w:r>
-        <w:rPr>
-          <w:sz w:val="18"/>
-        </w:rPr>
-        <w:t>Networks for XOR-Logic Prediction</w:t>
       </w:r>
     </w:p>
     <w:p>
@@ -3572,12 +4011,272 @@
         </w:rPr>
       </w:pPr>
       <w:r>
-        <w:t>Energy Market Analysis</w:t>
+        <w:t>AHP Operation Research</w:t>
+      </w:r>
+      <w:r>
+        <w:t xml:space="preserve"> </w:t>
+      </w:r>
+      <w:r>
+        <w:drawing>
+          <wp:inline distT="0" distB="0" distL="0" distR="0" wp14:anchorId="5F79E42F" wp14:editId="166024C5">
+            <wp:extent cx="109728" cy="109728"/>
+            <wp:effectExtent l="0" t="0" r="5080" b="5080"/>
+            <wp:docPr id="39" name="Picture 39">
+              <a:hlinkClick xmlns:a="http://schemas.openxmlformats.org/drawingml/2006/main" r:id="rId31"/>
+            </wp:docPr>
+            <wp:cNvGraphicFramePr>
+              <a:graphicFrameLocks xmlns:a="http://schemas.openxmlformats.org/drawingml/2006/main" noChangeAspect="1"/>
+            </wp:cNvGraphicFramePr>
+            <a:graphic xmlns:a="http://schemas.openxmlformats.org/drawingml/2006/main">
+              <a:graphicData uri="http://schemas.openxmlformats.org/drawingml/2006/picture">
+                <pic:pic xmlns:pic="http://schemas.openxmlformats.org/drawingml/2006/picture">
+                  <pic:nvPicPr>
+                    <pic:cNvPr id="39" name="Picture 39">
+                      <a:hlinkClick r:id="rId31"/>
+                    </pic:cNvPr>
+                    <pic:cNvPicPr/>
+                  </pic:nvPicPr>
+                  <pic:blipFill>
+                    <a:blip r:embed="rId11" cstate="print">
+                      <a:extLst>
+                        <a:ext uri="{28A0092B-C50C-407E-A947-70E740481C1C}">
+                          <a14:useLocalDpi xmlns:a14="http://schemas.microsoft.com/office/drawing/2010/main" val="0"/>
+                        </a:ext>
+                      </a:extLst>
+                    </a:blip>
+                    <a:stretch>
+                      <a:fillRect/>
+                    </a:stretch>
+                  </pic:blipFill>
+                  <pic:spPr>
+                    <a:xfrm>
+                      <a:off x="0" y="0"/>
+                      <a:ext cx="109728" cy="109728"/>
+                    </a:xfrm>
+                    <a:prstGeom prst="rect">
+                      <a:avLst/>
+                    </a:prstGeom>
+                  </pic:spPr>
+                </pic:pic>
+              </a:graphicData>
+            </a:graphic>
+          </wp:inline>
+        </w:drawing>
       </w:r>
       <w:r>
         <w:tab/>
       </w:r>
       <w:r>
+        <w:t>Oct</w:t>
+      </w:r>
+      <w:r>
+        <w:rPr>
+          <w:spacing w:val="-5"/>
+        </w:rPr>
+        <w:t xml:space="preserve"> </w:t>
+      </w:r>
+      <w:r>
+        <w:t>2019</w:t>
+      </w:r>
+      <w:r>
+        <w:rPr>
+          <w:spacing w:val="-5"/>
+        </w:rPr>
+        <w:t xml:space="preserve"> </w:t>
+      </w:r>
+      <w:r>
+        <w:t>–</w:t>
+      </w:r>
+      <w:r>
+        <w:rPr>
+          <w:spacing w:val="-5"/>
+        </w:rPr>
+        <w:t xml:space="preserve"> </w:t>
+      </w:r>
+      <w:r>
+        <w:rPr>
+          <w:spacing w:val="-5"/>
+        </w:rPr>
+        <w:t>Feb</w:t>
+      </w:r>
+      <w:r>
+        <w:rPr>
+          <w:spacing w:val="-5"/>
+        </w:rPr>
+        <w:t xml:space="preserve"> </w:t>
+      </w:r>
+      <w:r>
+        <w:rPr>
+          <w:spacing w:val="-4"/>
+        </w:rPr>
+        <w:t>20</w:t>
+      </w:r>
+      <w:r>
+        <w:rPr>
+          <w:spacing w:val="-4"/>
+        </w:rPr>
+        <w:t>20</w:t>
+      </w:r>
+    </w:p>
+    <w:p>
+      <w:pPr>
+        <w:rPr>
+          <w:b/>
+          <w:i/>
+          <w:sz w:val="18"/>
+        </w:rPr>
+      </w:pPr>
+      <w:r>
+        <w:rPr>
+          <w:b/>
+          <w:i/>
+          <w:sz w:val="18"/>
+        </w:rPr>
+        <w:t xml:space="preserve">Tech Stack: Python, </w:t>
+      </w:r>
+      <w:proofErr w:type="spellStart"/>
+      <w:r>
+        <w:rPr>
+          <w:b/>
+          <w:i/>
+          <w:sz w:val="18"/>
+        </w:rPr>
+        <w:t>Numpy</w:t>
+      </w:r>
+      <w:proofErr w:type="spellEnd"/>
+      <w:r>
+        <w:rPr>
+          <w:b/>
+          <w:i/>
+          <w:sz w:val="18"/>
+        </w:rPr>
+        <w:t xml:space="preserve">, </w:t>
+      </w:r>
+      <w:proofErr w:type="spellStart"/>
+      <w:r>
+        <w:rPr>
+          <w:b/>
+          <w:i/>
+          <w:sz w:val="18"/>
+        </w:rPr>
+        <w:t>xlrd</w:t>
+      </w:r>
+      <w:proofErr w:type="spellEnd"/>
+      <w:r>
+        <w:rPr>
+          <w:b/>
+          <w:i/>
+          <w:sz w:val="18"/>
+        </w:rPr>
+        <w:t>, Multi-criteria decision making, TOPSIS, WSM, AHP</w:t>
+      </w:r>
+    </w:p>
+    <w:p>
+      <w:pPr>
+        <w:pStyle w:val="ListParagraph"/>
+        <w:numPr>
+          <w:ilvl w:val="0"/>
+          <w:numId w:val="6"/>
+        </w:numPr>
+        <w:spacing w:before="2" w:line="249" w:lineRule="auto"/>
+        <w:ind w:left="360" w:right="133" w:hanging="180"/>
+        <w:rPr>
+          <w:sz w:val="18"/>
+        </w:rPr>
+      </w:pPr>
+      <w:r>
+        <w:rPr>
+          <w:sz w:val="18"/>
+        </w:rPr>
+        <w:t>Implemented the Analytical Hierarchy Process (AHP) and other decision-making methodologies (WSM, TOPSIS) in Python to analyze and rank electricity generation technologies based on various sustainability criteria for optimal decision-making in operations research.</w:t>
+      </w:r>
+    </w:p>
+    <w:p>
+      <w:pPr>
+        <w:pStyle w:val="Heading2"/>
+        <w:spacing w:before="40"/>
+      </w:pPr>
+      <w:r>
+        <w:t>Renewable</w:t>
+      </w:r>
+      <w:r>
+        <w:t xml:space="preserve"> </w:t>
+      </w:r>
+      <w:r>
+        <w:t>Energy</w:t>
+      </w:r>
+      <w:r>
+        <w:t xml:space="preserve"> </w:t>
+      </w:r>
+      <w:r>
+        <w:t>Market</w:t>
+      </w:r>
+      <w:r>
+        <w:t xml:space="preserve"> </w:t>
+      </w:r>
+      <w:r>
+        <w:t>Value</w:t>
+      </w:r>
+      <w:r>
+        <w:t xml:space="preserve"> </w:t>
+      </w:r>
+      <w:r>
+        <w:t>Analysis</w:t>
+      </w:r>
+      <w:r>
+        <w:t xml:space="preserve"> </w:t>
+      </w:r>
+      <w:r>
+        <w:drawing>
+          <wp:inline distT="0" distB="0" distL="0" distR="0" wp14:anchorId="4DDDC2C3" wp14:editId="713B98C1">
+            <wp:extent cx="109728" cy="109728"/>
+            <wp:effectExtent l="0" t="0" r="5080" b="5080"/>
+            <wp:docPr id="36" name="Picture 36">
+              <a:hlinkClick xmlns:a="http://schemas.openxmlformats.org/drawingml/2006/main" r:id="rId32"/>
+            </wp:docPr>
+            <wp:cNvGraphicFramePr>
+              <a:graphicFrameLocks xmlns:a="http://schemas.openxmlformats.org/drawingml/2006/main" noChangeAspect="1"/>
+            </wp:cNvGraphicFramePr>
+            <a:graphic xmlns:a="http://schemas.openxmlformats.org/drawingml/2006/main">
+              <a:graphicData uri="http://schemas.openxmlformats.org/drawingml/2006/picture">
+                <pic:pic xmlns:pic="http://schemas.openxmlformats.org/drawingml/2006/picture">
+                  <pic:nvPicPr>
+                    <pic:cNvPr id="36" name="Picture 36">
+                      <a:hlinkClick r:id="rId32"/>
+                    </pic:cNvPr>
+                    <pic:cNvPicPr/>
+                  </pic:nvPicPr>
+                  <pic:blipFill>
+                    <a:blip r:embed="rId11" cstate="print">
+                      <a:extLst>
+                        <a:ext uri="{28A0092B-C50C-407E-A947-70E740481C1C}">
+                          <a14:useLocalDpi xmlns:a14="http://schemas.microsoft.com/office/drawing/2010/main" val="0"/>
+                        </a:ext>
+                      </a:extLst>
+                    </a:blip>
+                    <a:stretch>
+                      <a:fillRect/>
+                    </a:stretch>
+                  </pic:blipFill>
+                  <pic:spPr>
+                    <a:xfrm>
+                      <a:off x="0" y="0"/>
+                      <a:ext cx="109728" cy="109728"/>
+                    </a:xfrm>
+                    <a:prstGeom prst="rect">
+                      <a:avLst/>
+                    </a:prstGeom>
+                  </pic:spPr>
+                </pic:pic>
+              </a:graphicData>
+            </a:graphic>
+          </wp:inline>
+        </w:drawing>
+      </w:r>
+      <w:r>
+        <w:tab/>
+      </w:r>
+      <w:r>
         <w:t>Apr</w:t>
       </w:r>
       <w:r>
@@ -3627,19 +4326,6 @@
           <w:spacing w:val="-4"/>
         </w:rPr>
         <w:t>19</w:t>
-      </w:r>
-    </w:p>
-    <w:p>
-      <w:pPr>
-        <w:rPr>
-          <w:sz w:val="18"/>
-        </w:rPr>
-      </w:pPr>
-      <w:r>
-        <w:rPr>
-          <w:sz w:val="18"/>
-        </w:rPr>
-        <w:t>Analyzing the market value of wind and solar power for different electricity markets</w:t>
       </w:r>
     </w:p>
     <w:p>
@@ -3738,8 +4424,15 @@
         <v:path o:extrusionok="f" gradientshapeok="t" o:connecttype="rect"/>
         <o:lock v:ext="edit" aspectratio="t"/>
       </v:shapetype>
-      <v:shape id="_x0000_i1084" type="#_x0000_t75" alt="Briefcase" style="width:8.75pt;height:8.75pt;visibility:visible" o:gfxdata="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" o:bullet="t">
+      <v:shape id="_x0000_i1266" type="#_x0000_t75" alt="Briefcase" style="width:9pt;height:9pt;visibility:visible" o:gfxdata="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" o:bullet="t">
         <v:imagedata r:id="rId1" o:title=""/>
+      </v:shape>
+    </w:pict>
+  </w:numPicBullet>
+  <w:numPicBullet w:numPicBulletId="1">
+    <w:pict>
+      <v:shape id="_x0000_i1267" type="#_x0000_t75" alt="Graduation cap" style="width:13.15pt;height:9pt;visibility:visible" o:gfxdata="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" o:bullet="t">
+        <v:imagedata r:id="rId2" o:title="" croptop="-13609f" cropbottom="-13609f"/>
       </v:shape>
     </w:pict>
   </w:numPicBullet>
@@ -4901,6 +5594,7 @@
   <w:style w:type="paragraph" w:styleId="Heading2">
     <w:name w:val="heading 2"/>
     <w:basedOn w:val="Normal"/>
+    <w:link w:val="Heading2Char"/>
     <w:uiPriority w:val="9"/>
     <w:unhideWhenUsed/>
     <w:qFormat/>
@@ -4942,7 +5636,6 @@
   <w:style w:type="character" w:default="1" w:styleId="DefaultParagraphFont">
     <w:name w:val="Default Paragraph Font"/>
     <w:uiPriority w:val="1"/>
-    <w:semiHidden/>
     <w:unhideWhenUsed/>
   </w:style>
   <w:style w:type="table" w:default="1" w:styleId="TableNormal">
@@ -4969,6 +5662,7 @@
   <w:style w:type="paragraph" w:styleId="BodyText">
     <w:name w:val="Body Text"/>
     <w:basedOn w:val="Normal"/>
+    <w:link w:val="BodyTextChar"/>
     <w:uiPriority w:val="1"/>
     <w:qFormat/>
     <w:pPr>
@@ -5085,6 +5779,29 @@
     <w:rPr>
       <w:color w:val="800080" w:themeColor="followedHyperlink"/>
       <w:u w:val="single"/>
+    </w:rPr>
+  </w:style>
+  <w:style w:type="character" w:customStyle="1" w:styleId="BodyTextChar">
+    <w:name w:val="Body Text Char"/>
+    <w:basedOn w:val="DefaultParagraphFont"/>
+    <w:link w:val="BodyText"/>
+    <w:uiPriority w:val="1"/>
+    <w:rsid w:val="00214E32"/>
+    <w:rPr>
+      <w:rFonts w:ascii="Times New Roman" w:eastAsia="Times New Roman" w:hAnsi="Times New Roman" w:cs="Times New Roman"/>
+      <w:sz w:val="20"/>
+      <w:szCs w:val="20"/>
+    </w:rPr>
+  </w:style>
+  <w:style w:type="character" w:customStyle="1" w:styleId="Heading2Char">
+    <w:name w:val="Heading 2 Char"/>
+    <w:basedOn w:val="DefaultParagraphFont"/>
+    <w:link w:val="Heading2"/>
+    <w:uiPriority w:val="9"/>
+    <w:rsid w:val="00D57437"/>
+    <w:rPr>
+      <w:rFonts w:ascii="Times New Roman" w:eastAsia="Times New Roman" w:hAnsi="Times New Roman" w:cs="Times New Roman"/>
+      <w:b/>
     </w:rPr>
   </w:style>
 </w:styles>
@@ -5378,7 +6095,7 @@
 </file>
 
 <file path=customXml/itemProps1.xml><?xml version="1.0" encoding="utf-8"?>
-<ds:datastoreItem xmlns:ds="http://schemas.openxmlformats.org/officeDocument/2006/customXml" ds:itemID="{1B767FB3-C0B5-47AF-86E9-E3A5AE902154}">
+<ds:datastoreItem xmlns:ds="http://schemas.openxmlformats.org/officeDocument/2006/customXml" ds:itemID="{8195F952-A368-4524-8E05-96659C6E12CB}">
   <ds:schemaRefs>
     <ds:schemaRef ds:uri="http://schemas.openxmlformats.org/officeDocument/2006/bibliography"/>
   </ds:schemaRefs>

</xml_diff>

<commit_message>
update format and content
</commit_message>
<xml_diff>
--- a/assets/resume/CV_Adam_20230726.docx
+++ b/assets/resume/CV_Adam_20230726.docx
@@ -412,7 +412,9 @@
       <w:pPr>
         <w:pStyle w:val="Heading2"/>
         <w:tabs>
+          <w:tab w:val="clear" w:pos="11074"/>
           <w:tab w:val="left" w:pos="2610"/>
+          <w:tab w:val="right" w:pos="11115"/>
         </w:tabs>
         <w:spacing w:before="20"/>
         <w:rPr>
@@ -609,23 +611,28 @@
     </w:p>
     <w:p>
       <w:pPr>
+        <w:pStyle w:val="Heading2"/>
         <w:tabs>
-          <w:tab w:val="right" w:pos="11060"/>
+          <w:tab w:val="clear" w:pos="11074"/>
+          <w:tab w:val="left" w:pos="2610"/>
+          <w:tab w:val="right" w:pos="11115"/>
         </w:tabs>
-        <w:spacing w:before="18" w:line="257" w:lineRule="auto"/>
-        <w:ind w:right="130"/>
-        <w:rPr>
-          <w:sz w:val="20"/>
-        </w:rPr>
-      </w:pPr>
-      <w:r>
-        <w:rPr>
+        <w:spacing w:before="20"/>
+        <w:rPr>
+          <w:b w:val="0"/>
+          <w:sz w:val="20"/>
+        </w:rPr>
+      </w:pPr>
+      <w:r>
+        <w:rPr>
+          <w:b w:val="0"/>
           <w:sz w:val="20"/>
         </w:rPr>
         <w:t>Master</w:t>
       </w:r>
       <w:r>
         <w:rPr>
+          <w:b w:val="0"/>
           <w:spacing w:val="-7"/>
           <w:sz w:val="20"/>
         </w:rPr>
@@ -633,12 +640,14 @@
       </w:r>
       <w:r>
         <w:rPr>
+          <w:b w:val="0"/>
           <w:sz w:val="20"/>
         </w:rPr>
         <w:t>of</w:t>
       </w:r>
       <w:r>
         <w:rPr>
+          <w:b w:val="0"/>
           <w:spacing w:val="-7"/>
           <w:sz w:val="20"/>
         </w:rPr>
@@ -646,12 +655,14 @@
       </w:r>
       <w:r>
         <w:rPr>
+          <w:b w:val="0"/>
           <w:sz w:val="20"/>
         </w:rPr>
         <w:t>Science</w:t>
       </w:r>
       <w:r>
         <w:rPr>
+          <w:b w:val="0"/>
           <w:spacing w:val="-7"/>
           <w:sz w:val="20"/>
         </w:rPr>
@@ -659,12 +670,14 @@
       </w:r>
       <w:r>
         <w:rPr>
+          <w:b w:val="0"/>
           <w:sz w:val="20"/>
         </w:rPr>
         <w:t>in</w:t>
       </w:r>
       <w:r>
         <w:rPr>
+          <w:b w:val="0"/>
           <w:spacing w:val="-7"/>
           <w:sz w:val="20"/>
         </w:rPr>
@@ -672,24 +685,28 @@
       </w:r>
       <w:r>
         <w:rPr>
+          <w:b w:val="0"/>
           <w:sz w:val="20"/>
         </w:rPr>
         <w:t>Sustainable</w:t>
       </w:r>
       <w:r>
         <w:rPr>
+          <w:b w:val="0"/>
           <w:sz w:val="20"/>
         </w:rPr>
         <w:t xml:space="preserve"> Systems Engineering</w:t>
       </w:r>
       <w:r>
         <w:rPr>
-          <w:sz w:val="20"/>
-        </w:rPr>
-        <w:t xml:space="preserve"> </w:t>
-      </w:r>
-      <w:r>
-        <w:rPr>
+          <w:b w:val="0"/>
+          <w:sz w:val="20"/>
+        </w:rPr>
+        <w:t xml:space="preserve"> </w:t>
+      </w:r>
+      <w:r>
+        <w:rPr>
+          <w:b w:val="0"/>
           <w:sz w:val="20"/>
         </w:rPr>
         <w:tab/>
@@ -697,6 +714,7 @@
       </w:r>
       <w:r>
         <w:rPr>
+          <w:b w:val="0"/>
           <w:spacing w:val="-5"/>
           <w:sz w:val="20"/>
         </w:rPr>
@@ -704,6 +722,7 @@
       </w:r>
       <w:r>
         <w:rPr>
+          <w:b w:val="0"/>
           <w:spacing w:val="-7"/>
           <w:sz w:val="20"/>
         </w:rPr>
@@ -711,6 +730,7 @@
       </w:r>
       <w:r>
         <w:rPr>
+          <w:b w:val="0"/>
           <w:spacing w:val="-2"/>
           <w:sz w:val="20"/>
         </w:rPr>
@@ -718,6 +738,7 @@
       </w:r>
       <w:r>
         <w:rPr>
+          <w:b w:val="0"/>
           <w:spacing w:val="-2"/>
           <w:sz w:val="20"/>
         </w:rPr>
@@ -728,7 +749,9 @@
       <w:pPr>
         <w:pStyle w:val="Heading2"/>
         <w:tabs>
+          <w:tab w:val="clear" w:pos="11074"/>
           <w:tab w:val="left" w:pos="2610"/>
+          <w:tab w:val="right" w:pos="11115"/>
         </w:tabs>
         <w:spacing w:before="20"/>
         <w:rPr>
@@ -874,123 +897,95 @@
     </w:p>
     <w:p>
       <w:pPr>
+        <w:pStyle w:val="Heading2"/>
         <w:tabs>
-          <w:tab w:val="right" w:pos="11070"/>
+          <w:tab w:val="clear" w:pos="11074"/>
+          <w:tab w:val="left" w:pos="2610"/>
+          <w:tab w:val="right" w:pos="11115"/>
         </w:tabs>
-        <w:spacing w:before="18"/>
-        <w:rPr>
-          <w:spacing w:val="-2"/>
-          <w:sz w:val="20"/>
-        </w:rPr>
-      </w:pPr>
-      <w:r>
-        <w:rPr>
-          <w:sz w:val="20"/>
-        </w:rPr>
-        <w:t>Bachelor</w:t>
-      </w:r>
-      <w:r>
-        <w:rPr>
-          <w:spacing w:val="-13"/>
-          <w:sz w:val="20"/>
-        </w:rPr>
-        <w:t xml:space="preserve"> </w:t>
-      </w:r>
-      <w:r>
-        <w:rPr>
-          <w:sz w:val="20"/>
-        </w:rPr>
-        <w:t>of</w:t>
-      </w:r>
-      <w:r>
-        <w:rPr>
-          <w:spacing w:val="-13"/>
-          <w:sz w:val="20"/>
-        </w:rPr>
-        <w:t xml:space="preserve"> </w:t>
-      </w:r>
-      <w:r>
-        <w:rPr>
+        <w:spacing w:before="20"/>
+        <w:rPr>
+          <w:b w:val="0"/>
+          <w:spacing w:val="-5"/>
+          <w:sz w:val="20"/>
+        </w:rPr>
+      </w:pPr>
+      <w:r>
+        <w:rPr>
+          <w:b w:val="0"/>
+          <w:spacing w:val="-5"/>
+          <w:sz w:val="20"/>
+        </w:rPr>
+        <w:t xml:space="preserve">Bachelor of </w:t>
+      </w:r>
+      <w:r>
+        <w:rPr>
+          <w:b w:val="0"/>
+          <w:spacing w:val="-5"/>
           <w:sz w:val="20"/>
         </w:rPr>
         <w:t>Science</w:t>
       </w:r>
       <w:r>
         <w:rPr>
-          <w:spacing w:val="-13"/>
-          <w:sz w:val="20"/>
-        </w:rPr>
-        <w:t xml:space="preserve"> </w:t>
-      </w:r>
-      <w:r>
-        <w:rPr>
-          <w:sz w:val="20"/>
-        </w:rPr>
-        <w:t>in</w:t>
-      </w:r>
-      <w:r>
-        <w:rPr>
-          <w:spacing w:val="-12"/>
-          <w:sz w:val="20"/>
-        </w:rPr>
-        <w:t xml:space="preserve"> </w:t>
-      </w:r>
-      <w:r>
-        <w:rPr>
+          <w:b w:val="0"/>
+          <w:spacing w:val="-5"/>
+          <w:sz w:val="20"/>
+        </w:rPr>
+        <w:t xml:space="preserve"> in </w:t>
+      </w:r>
+      <w:r>
+        <w:rPr>
+          <w:b w:val="0"/>
+          <w:spacing w:val="-5"/>
           <w:sz w:val="20"/>
         </w:rPr>
         <w:t>Mechanical Engineering</w:t>
       </w:r>
       <w:r>
         <w:rPr>
+          <w:b w:val="0"/>
+          <w:spacing w:val="-5"/>
           <w:sz w:val="20"/>
         </w:rPr>
         <w:tab/>
       </w:r>
       <w:r>
         <w:rPr>
+          <w:b w:val="0"/>
+          <w:spacing w:val="-5"/>
           <w:sz w:val="20"/>
         </w:rPr>
         <w:t xml:space="preserve">German Grade: 1.3, </w:t>
       </w:r>
       <w:r>
         <w:rPr>
+          <w:b w:val="0"/>
           <w:spacing w:val="-5"/>
           <w:sz w:val="20"/>
         </w:rPr>
-        <w:t>GPA:</w:t>
-      </w:r>
-      <w:r>
-        <w:rPr>
-          <w:spacing w:val="-7"/>
-          <w:sz w:val="20"/>
-        </w:rPr>
-        <w:t xml:space="preserve"> </w:t>
-      </w:r>
-      <w:r>
-        <w:rPr>
-          <w:spacing w:val="-2"/>
-          <w:sz w:val="20"/>
-        </w:rPr>
-        <w:t>3.</w:t>
-      </w:r>
-      <w:r>
-        <w:rPr>
-          <w:spacing w:val="-2"/>
+        <w:t>GPA: 3.</w:t>
+      </w:r>
+      <w:r>
+        <w:rPr>
+          <w:b w:val="0"/>
+          <w:spacing w:val="-5"/>
           <w:sz w:val="20"/>
         </w:rPr>
         <w:t>8</w:t>
       </w:r>
       <w:r>
         <w:rPr>
-          <w:spacing w:val="-2"/>
+          <w:b w:val="0"/>
+          <w:spacing w:val="-5"/>
           <w:sz w:val="20"/>
         </w:rPr>
         <w:t>/4.</w:t>
       </w:r>
       <w:r>
         <w:rPr>
-          <w:spacing w:val="-2"/>
+          <w:b w:val="0"/>
+          <w:spacing w:val="-5"/>
           <w:sz w:val="20"/>
         </w:rPr>
         <w:t>0</w:t>
@@ -998,23 +993,28 @@
     </w:p>
     <w:p>
       <w:pPr>
+        <w:pStyle w:val="Heading2"/>
         <w:tabs>
-          <w:tab w:val="right" w:pos="11070"/>
+          <w:tab w:val="clear" w:pos="11074"/>
+          <w:tab w:val="right" w:pos="11115"/>
         </w:tabs>
-        <w:spacing w:before="18"/>
-        <w:rPr>
-          <w:sz w:val="16"/>
-        </w:rPr>
-      </w:pPr>
-      <w:r>
-        <w:rPr>
-          <w:sz w:val="16"/>
+        <w:spacing w:before="20"/>
+        <w:rPr>
+          <w:b w:val="0"/>
+          <w:sz w:val="18"/>
+        </w:rPr>
+      </w:pPr>
+      <w:r>
+        <w:rPr>
+          <w:b w:val="0"/>
+          <w:sz w:val="18"/>
         </w:rPr>
         <w:tab/>
       </w:r>
       <w:r>
         <w:rPr>
-          <w:sz w:val="16"/>
+          <w:b w:val="0"/>
+          <w:sz w:val="18"/>
         </w:rPr>
         <w:t xml:space="preserve">* Dean’s list Award: Feb 2014, Sep 2014, Feb 2015 </w:t>
       </w:r>
@@ -1025,7 +1025,8 @@
         <w:pBdr>
           <w:bottom w:val="double" w:sz="4" w:space="1" w:color="auto"/>
         </w:pBdr>
-        <w:ind w:right="120"/>
+        <w:spacing w:before="0"/>
+        <w:ind w:right="115"/>
         <w:sectPr>
           <w:type w:val="continuous"/>
           <w:pgSz w:w="11910" w:h="16840"/>
@@ -1048,7 +1049,7 @@
         <w:tabs>
           <w:tab w:val="left" w:pos="1350"/>
         </w:tabs>
-        <w:ind w:left="1350" w:hanging="1235"/>
+        <w:ind w:left="1353" w:hanging="1238"/>
         <w:jc w:val="both"/>
         <w:rPr>
           <w:sz w:val="18"/>
@@ -1177,7 +1178,7 @@
         <w:tabs>
           <w:tab w:val="left" w:pos="1350"/>
         </w:tabs>
-        <w:ind w:left="1350" w:hanging="1235"/>
+        <w:ind w:left="1353" w:hanging="1238"/>
         <w:jc w:val="both"/>
         <w:rPr>
           <w:sz w:val="18"/>
@@ -1278,7 +1279,7 @@
         <w:tabs>
           <w:tab w:val="left" w:pos="1350"/>
         </w:tabs>
-        <w:ind w:left="1350" w:hanging="1235"/>
+        <w:ind w:left="1353" w:hanging="1238"/>
         <w:jc w:val="both"/>
         <w:rPr>
           <w:spacing w:val="-2"/>
@@ -1379,7 +1380,7 @@
         <w:tabs>
           <w:tab w:val="left" w:pos="1350"/>
         </w:tabs>
-        <w:ind w:left="1350" w:hanging="1235"/>
+        <w:ind w:left="1353" w:hanging="1238"/>
         <w:jc w:val="both"/>
         <w:rPr>
           <w:spacing w:val="-2"/>
@@ -1498,7 +1499,7 @@
         <w:tabs>
           <w:tab w:val="left" w:pos="1350"/>
         </w:tabs>
-        <w:ind w:left="1350" w:right="120" w:hanging="1235"/>
+        <w:ind w:left="1353" w:right="120" w:hanging="1238"/>
         <w:jc w:val="both"/>
         <w:rPr>
           <w:spacing w:val="-2"/>
@@ -1572,7 +1573,7 @@
         <w:tabs>
           <w:tab w:val="left" w:pos="1350"/>
         </w:tabs>
-        <w:ind w:left="1350" w:right="120" w:hanging="1235"/>
+        <w:ind w:left="1353" w:right="120" w:hanging="1238"/>
         <w:jc w:val="both"/>
         <w:rPr>
           <w:spacing w:val="-2"/>
@@ -1622,7 +1623,7 @@
         <w:tabs>
           <w:tab w:val="left" w:pos="1350"/>
         </w:tabs>
-        <w:ind w:left="1350" w:right="120" w:hanging="1235"/>
+        <w:ind w:left="1353" w:right="120" w:hanging="1238"/>
         <w:jc w:val="both"/>
         <w:rPr>
           <w:spacing w:val="-2"/>
@@ -1658,7 +1659,7 @@
         <w:tabs>
           <w:tab w:val="left" w:pos="1350"/>
         </w:tabs>
-        <w:ind w:left="1350" w:right="120" w:hanging="1235"/>
+        <w:ind w:left="1353" w:right="120" w:hanging="1238"/>
         <w:jc w:val="both"/>
         <w:rPr>
           <w:spacing w:val="-2"/>
@@ -1703,7 +1704,7 @@
           <w:tab w:val="clear" w:pos="11074"/>
           <w:tab w:val="right" w:pos="11070"/>
         </w:tabs>
-        <w:spacing w:before="20"/>
+        <w:spacing w:before="0"/>
         <w:rPr>
           <w:sz w:val="20"/>
           <w:szCs w:val="20"/>
@@ -1716,10 +1717,10 @@
           <w:szCs w:val="20"/>
         </w:rPr>
         <w:drawing>
-          <wp:inline distT="0" distB="0" distL="0" distR="0" wp14:anchorId="09759D92" wp14:editId="002A9BB9">
+          <wp:inline distT="0" distB="0" distL="0" distR="0" wp14:anchorId="72491D72" wp14:editId="79FB9266">
             <wp:extent cx="109728" cy="109728"/>
             <wp:effectExtent l="0" t="0" r="5080" b="5080"/>
-            <wp:docPr id="10" name="Graphic 10" descr="Briefcase"/>
+            <wp:docPr id="4" name="Graphic 4" descr="Briefcase"/>
             <wp:cNvGraphicFramePr>
               <a:graphicFrameLocks xmlns:a="http://schemas.openxmlformats.org/drawingml/2006/main" noChangeAspect="1"/>
             </wp:cNvGraphicFramePr>
@@ -1774,18 +1775,20 @@
           <w:sz w:val="20"/>
           <w:szCs w:val="20"/>
         </w:rPr>
-        <w:t>Data Scientist</w:t>
-      </w:r>
+        <w:t xml:space="preserve">Data </w:t>
+      </w:r>
+      <w:proofErr w:type="gramStart"/>
       <w:r>
         <w:rPr>
           <w:position w:val="2"/>
           <w:sz w:val="20"/>
           <w:szCs w:val="20"/>
         </w:rPr>
-        <w:t xml:space="preserve"> </w:t>
-      </w:r>
-      <w:r>
-        <w:rPr>
+        <w:t>Scientist</w:t>
+      </w:r>
+      <w:r>
+        <w:rPr>
+          <w:position w:val="2"/>
           <w:sz w:val="20"/>
           <w:szCs w:val="20"/>
         </w:rPr>
@@ -1793,12 +1796,20 @@
       </w:r>
       <w:r>
         <w:rPr>
+          <w:sz w:val="20"/>
+          <w:szCs w:val="20"/>
+        </w:rPr>
+        <w:t xml:space="preserve"> </w:t>
+      </w:r>
+      <w:r>
+        <w:rPr>
           <w:position w:val="4"/>
           <w:sz w:val="20"/>
           <w:szCs w:val="20"/>
         </w:rPr>
         <w:t>|</w:t>
       </w:r>
+      <w:proofErr w:type="gramEnd"/>
       <w:r>
         <w:rPr>
           <w:sz w:val="20"/>
@@ -1813,10 +1824,10 @@
           <w:szCs w:val="20"/>
         </w:rPr>
         <w:drawing>
-          <wp:inline distT="0" distB="0" distL="0" distR="0" wp14:anchorId="7DA4A5BA" wp14:editId="3076C024">
+          <wp:inline distT="0" distB="0" distL="0" distR="0" wp14:anchorId="432C5A27" wp14:editId="178B50D4">
             <wp:extent cx="109728" cy="109728"/>
             <wp:effectExtent l="0" t="0" r="5080" b="5080"/>
-            <wp:docPr id="6" name="Graphic 6" descr="Building"/>
+            <wp:docPr id="11" name="Graphic 11" descr="Building"/>
             <wp:cNvGraphicFramePr>
               <a:graphicFrameLocks xmlns:a="http://schemas.openxmlformats.org/drawingml/2006/main" noChangeAspect="1"/>
             </wp:cNvGraphicFramePr>
@@ -1865,25 +1876,7 @@
             <w:sz w:val="20"/>
             <w:szCs w:val="20"/>
           </w:rPr>
-          <w:t>F</w:t>
-        </w:r>
-        <w:r>
-          <w:rPr>
-            <w:rStyle w:val="Hyperlink"/>
-            <w:position w:val="2"/>
-            <w:sz w:val="20"/>
-            <w:szCs w:val="20"/>
-          </w:rPr>
-          <w:t>raunhofer</w:t>
-        </w:r>
-        <w:r>
-          <w:rPr>
-            <w:rStyle w:val="Hyperlink"/>
-            <w:position w:val="2"/>
-            <w:sz w:val="20"/>
-            <w:szCs w:val="20"/>
-          </w:rPr>
-          <w:t xml:space="preserve"> EMI</w:t>
+          <w:t>Fraunhofer EMI</w:t>
         </w:r>
         <w:r>
           <w:rPr>
@@ -1925,10 +1918,10 @@
             <w:szCs w:val="20"/>
           </w:rPr>
           <w:drawing>
-            <wp:inline distT="0" distB="0" distL="0" distR="0" wp14:anchorId="56B5F8C6" wp14:editId="6D8C02FC">
+            <wp:inline distT="0" distB="0" distL="0" distR="0" wp14:anchorId="56A89381" wp14:editId="1C2FA870">
               <wp:extent cx="109728" cy="109728"/>
               <wp:effectExtent l="0" t="0" r="5080" b="5080"/>
-              <wp:docPr id="9" name="Graphic 9" descr="Marker"/>
+              <wp:docPr id="16" name="Graphic 16" descr="Marker"/>
               <wp:cNvGraphicFramePr>
                 <a:graphicFrameLocks xmlns:a="http://schemas.openxmlformats.org/drawingml/2006/main" noChangeAspect="1"/>
               </wp:cNvGraphicFramePr>
@@ -2001,10 +1994,10 @@
           <w:szCs w:val="20"/>
         </w:rPr>
         <w:drawing>
-          <wp:inline distT="0" distB="0" distL="0" distR="0" wp14:anchorId="3DB4475A" wp14:editId="5F16BEF9">
+          <wp:inline distT="0" distB="0" distL="0" distR="0" wp14:anchorId="6B5D8BBB" wp14:editId="7EC663DD">
             <wp:extent cx="91231" cy="91440"/>
             <wp:effectExtent l="0" t="0" r="4445" b="3810"/>
-            <wp:docPr id="15" name="Picture 15">
+            <wp:docPr id="17" name="Picture 17">
               <a:hlinkClick xmlns:a="http://schemas.openxmlformats.org/drawingml/2006/main" r:id="rId24"/>
             </wp:docPr>
             <wp:cNvGraphicFramePr>
@@ -2060,61 +2053,22 @@
           <w:sz w:val="20"/>
           <w:szCs w:val="20"/>
         </w:rPr>
-        <w:t>Oct</w:t>
-      </w:r>
-      <w:r>
-        <w:rPr>
-          <w:rStyle w:val="Hyperlink"/>
-          <w:position w:val="2"/>
-          <w:sz w:val="20"/>
-          <w:szCs w:val="20"/>
-        </w:rPr>
-        <w:t xml:space="preserve"> 202</w:t>
-      </w:r>
-      <w:r>
-        <w:rPr>
-          <w:rStyle w:val="Hyperlink"/>
-          <w:position w:val="2"/>
-          <w:sz w:val="20"/>
-          <w:szCs w:val="20"/>
-        </w:rPr>
-        <w:t>1 - Present</w:t>
-      </w:r>
-    </w:p>
-    <w:p>
-      <w:pPr>
-        <w:jc w:val="both"/>
-        <w:rPr>
-          <w:b/>
-          <w:sz w:val="18"/>
-        </w:rPr>
-        <w:sectPr>
-          <w:type w:val="continuous"/>
-          <w:pgSz w:w="11910" w:h="16840"/>
-          <w:pgMar w:top="43" w:right="360" w:bottom="274" w:left="360" w:header="720" w:footer="720" w:gutter="0"/>
-          <w:cols w:space="720"/>
-        </w:sectPr>
-      </w:pPr>
-    </w:p>
-    <w:p>
-      <w:pPr>
-        <w:jc w:val="both"/>
-        <w:rPr>
-          <w:sz w:val="18"/>
-        </w:rPr>
-      </w:pPr>
-      <w:r>
-        <w:rPr>
-          <w:b/>
-          <w:sz w:val="18"/>
-        </w:rPr>
-        <w:t>Technique</w:t>
-      </w:r>
-      <w:r>
-        <w:rPr>
-          <w:sz w:val="18"/>
-        </w:rPr>
-        <w:t>:</w:t>
+        <w:t>Oct 2021 - Present</w:t>
+      </w:r>
+    </w:p>
+    <w:p>
+      <w:pPr>
+        <w:pStyle w:val="Heading2"/>
+        <w:spacing w:before="0"/>
+        <w:rPr>
+          <w:sz w:val="18"/>
+        </w:rPr>
+      </w:pPr>
+      <w:r>
+        <w:rPr>
+          <w:sz w:val="18"/>
+        </w:rPr>
+        <w:t>Technical Skills:</w:t>
       </w:r>
     </w:p>
     <w:p>
@@ -2124,7 +2078,7 @@
           <w:ilvl w:val="0"/>
           <w:numId w:val="2"/>
         </w:numPr>
-        <w:ind w:left="450" w:hanging="270"/>
+        <w:ind w:left="461" w:right="120" w:hanging="274"/>
         <w:jc w:val="both"/>
         <w:rPr>
           <w:sz w:val="18"/>
@@ -2134,7 +2088,7 @@
         <w:rPr>
           <w:sz w:val="18"/>
         </w:rPr>
-        <w:t>Built an ontology for semantic data structure by using RDF, RDFs, OWL and other ontologies</w:t>
+        <w:t>Developed an Ontology with 581 datasets and a knowledge graph for additive manufacturing processes, using SPARQL and Python for data analysis and queries, enhancing data workflow.</w:t>
       </w:r>
     </w:p>
     <w:p>
@@ -2144,7 +2098,7 @@
           <w:ilvl w:val="0"/>
           <w:numId w:val="2"/>
         </w:numPr>
-        <w:ind w:left="450" w:hanging="270"/>
+        <w:ind w:left="461" w:right="120" w:hanging="274"/>
         <w:jc w:val="both"/>
         <w:rPr>
           <w:sz w:val="18"/>
@@ -2154,7 +2108,7 @@
         <w:rPr>
           <w:sz w:val="18"/>
         </w:rPr>
-        <w:t xml:space="preserve">Established a knowledge graph for material life cycle assessment of additive manufacturing process </w:t>
+        <w:t>Constructed an efficient data ETL pipeline in Python, significantly enhancing the efficiency of data processing.</w:t>
       </w:r>
     </w:p>
     <w:p>
@@ -2164,7 +2118,7 @@
           <w:ilvl w:val="0"/>
           <w:numId w:val="2"/>
         </w:numPr>
-        <w:ind w:left="450" w:hanging="270"/>
+        <w:ind w:left="461" w:right="120" w:hanging="274"/>
         <w:jc w:val="both"/>
         <w:rPr>
           <w:sz w:val="18"/>
@@ -2174,7 +2128,7 @@
         <w:rPr>
           <w:sz w:val="18"/>
         </w:rPr>
-        <w:t>Analyzed queried data from SPRAQL in Python</w:t>
+        <w:t>Bridged multiple database APIs to feed a data lake, and implemented advanced data parsing techniques using Python.</w:t>
       </w:r>
     </w:p>
     <w:p>
@@ -2184,7 +2138,7 @@
           <w:ilvl w:val="0"/>
           <w:numId w:val="2"/>
         </w:numPr>
-        <w:ind w:left="450" w:hanging="270"/>
+        <w:ind w:left="461" w:right="120" w:hanging="274"/>
         <w:jc w:val="both"/>
         <w:rPr>
           <w:sz w:val="18"/>
@@ -2194,7 +2148,7 @@
         <w:rPr>
           <w:sz w:val="18"/>
         </w:rPr>
-        <w:t>Built data ETL pipeline in Python</w:t>
+        <w:t>Created a Python package to streamline data processing for team members, enhancing productivity and code reusability.</w:t>
       </w:r>
     </w:p>
     <w:p>
@@ -2204,7 +2158,7 @@
           <w:ilvl w:val="0"/>
           <w:numId w:val="2"/>
         </w:numPr>
-        <w:ind w:left="450" w:hanging="270"/>
+        <w:ind w:left="461" w:right="120" w:hanging="274"/>
         <w:jc w:val="both"/>
         <w:rPr>
           <w:sz w:val="18"/>
@@ -2214,39 +2168,7 @@
         <w:rPr>
           <w:sz w:val="18"/>
         </w:rPr>
-        <w:t>Bridged database APIs and parsed data in Python</w:t>
-      </w:r>
-    </w:p>
-    <w:p>
-      <w:pPr>
-        <w:tabs>
-          <w:tab w:val="left" w:pos="331"/>
-        </w:tabs>
-        <w:ind w:left="0"/>
-        <w:jc w:val="both"/>
-        <w:rPr>
-          <w:sz w:val="18"/>
-        </w:rPr>
-      </w:pPr>
-      <w:r>
-        <w:rPr>
-          <w:b/>
-          <w:sz w:val="18"/>
-        </w:rPr>
-        <w:br w:type="column"/>
-      </w:r>
-      <w:r>
-        <w:rPr>
-          <w:b/>
-          <w:sz w:val="18"/>
-        </w:rPr>
-        <w:t>Management</w:t>
-      </w:r>
-      <w:r>
-        <w:rPr>
-          <w:sz w:val="18"/>
-        </w:rPr>
-        <w:t>:</w:t>
+        <w:t>Implemented a CI/CD pipeline for automated testing, releasing, and deployment, ensuring high-quality code and efficient project delivery.</w:t>
       </w:r>
     </w:p>
     <w:p>
@@ -2256,7 +2178,7 @@
           <w:ilvl w:val="0"/>
           <w:numId w:val="2"/>
         </w:numPr>
-        <w:ind w:left="270" w:right="120" w:hanging="270"/>
+        <w:ind w:left="461" w:right="30" w:hanging="274"/>
         <w:jc w:val="both"/>
         <w:rPr>
           <w:sz w:val="18"/>
@@ -2266,13 +2188,36 @@
         <w:rPr>
           <w:sz w:val="18"/>
         </w:rPr>
-        <w:t>Lead a master student</w:t>
-      </w:r>
-      <w:r>
-        <w:rPr>
-          <w:sz w:val="18"/>
-        </w:rPr>
-        <w:t xml:space="preserve"> for project and thesis</w:t>
+        <w:t xml:space="preserve">Deployed and integrated a large language model, Llama 2, using Docker and </w:t>
+      </w:r>
+      <w:proofErr w:type="spellStart"/>
+      <w:r>
+        <w:rPr>
+          <w:sz w:val="18"/>
+        </w:rPr>
+        <w:t>FastAPI</w:t>
+      </w:r>
+      <w:proofErr w:type="spellEnd"/>
+      <w:r>
+        <w:rPr>
+          <w:sz w:val="18"/>
+        </w:rPr>
+        <w:t xml:space="preserve"> into the data pipeline, enhancing the missing piece in the project.</w:t>
+      </w:r>
+    </w:p>
+    <w:p>
+      <w:pPr>
+        <w:pStyle w:val="Heading2"/>
+        <w:spacing w:before="20"/>
+        <w:rPr>
+          <w:sz w:val="18"/>
+        </w:rPr>
+      </w:pPr>
+      <w:r>
+        <w:rPr>
+          <w:sz w:val="18"/>
+        </w:rPr>
+        <w:t>Project Management:</w:t>
       </w:r>
     </w:p>
     <w:p>
@@ -2282,7 +2227,7 @@
           <w:ilvl w:val="0"/>
           <w:numId w:val="2"/>
         </w:numPr>
-        <w:ind w:left="270" w:right="120" w:hanging="270"/>
+        <w:ind w:left="461" w:right="120" w:hanging="274"/>
         <w:jc w:val="both"/>
         <w:rPr>
           <w:sz w:val="18"/>
@@ -2292,7 +2237,7 @@
         <w:rPr>
           <w:sz w:val="18"/>
         </w:rPr>
-        <w:t>Generated generic use-case guideline of UML diagram and use-case description template to improve the efficiency and quality of software development processes</w:t>
+        <w:t>Mentored and supervised a master's student, providing guidance throughout the course of the project and the development of their thesis.</w:t>
       </w:r>
     </w:p>
     <w:p>
@@ -2302,7 +2247,7 @@
           <w:ilvl w:val="0"/>
           <w:numId w:val="2"/>
         </w:numPr>
-        <w:ind w:left="270" w:right="120" w:hanging="270"/>
+        <w:ind w:left="461" w:right="120" w:hanging="274"/>
         <w:jc w:val="both"/>
         <w:rPr>
           <w:sz w:val="18"/>
@@ -2312,7 +2257,7 @@
         <w:rPr>
           <w:sz w:val="18"/>
         </w:rPr>
-        <w:t>Monitored and planned requirements engineering cycles</w:t>
+        <w:t>Developed a universal use-case guideline and template for UML diagrams, significantly enhancing the efficiency and quality of software development processes within the project.</w:t>
       </w:r>
     </w:p>
     <w:p>
@@ -2322,50 +2267,25 @@
           <w:ilvl w:val="0"/>
           <w:numId w:val="2"/>
         </w:numPr>
-        <w:ind w:left="270" w:right="120" w:hanging="270"/>
+        <w:ind w:left="461" w:right="120" w:hanging="274"/>
         <w:jc w:val="both"/>
         <w:rPr>
-          <w:sz w:val="18"/>
-        </w:rPr>
-      </w:pPr>
-      <w:r>
-        <w:rPr>
-          <w:sz w:val="18"/>
-        </w:rPr>
-        <w:t>Applied project management, particularly</w:t>
-      </w:r>
-      <w:r>
-        <w:rPr>
-          <w:sz w:val="18"/>
-        </w:rPr>
-        <w:t>,</w:t>
-      </w:r>
-      <w:r>
-        <w:rPr>
-          <w:sz w:val="18"/>
-        </w:rPr>
-        <w:t xml:space="preserve"> agile management, and requirements management in management software using Jira</w:t>
+          <w:b/>
+          <w:sz w:val="18"/>
+        </w:rPr>
+      </w:pPr>
+      <w:r>
+        <w:rPr>
+          <w:sz w:val="18"/>
+        </w:rPr>
+        <w:t>Managed requirement engineering, agile project management, and project execution for a team of 20 people using Jira, streamlining workflows and improving efficiency.</w:t>
       </w:r>
     </w:p>
     <w:p>
       <w:pPr>
         <w:pStyle w:val="Heading2"/>
-        <w:spacing w:before="120"/>
-        <w:rPr>
-          <w:sz w:val="20"/>
-        </w:rPr>
-        <w:sectPr>
-          <w:type w:val="continuous"/>
-          <w:pgSz w:w="11910" w:h="16840"/>
-          <w:pgMar w:top="43" w:right="360" w:bottom="274" w:left="360" w:header="720" w:footer="720" w:gutter="0"/>
-          <w:cols w:num="2" w:space="330"/>
-        </w:sectPr>
-      </w:pPr>
-    </w:p>
-    <w:p>
-      <w:pPr>
-        <w:pStyle w:val="Heading2"/>
-        <w:spacing w:before="20"/>
+        <w:spacing w:before="0"/>
+        <w:ind w:left="230" w:hanging="115"/>
         <w:rPr>
           <w:rStyle w:val="Hyperlink"/>
           <w:sz w:val="20"/>
@@ -2379,10 +2299,10 @@
           <w:szCs w:val="20"/>
         </w:rPr>
         <w:drawing>
-          <wp:inline distT="0" distB="0" distL="0" distR="0" wp14:anchorId="02FA0F48" wp14:editId="4E28E8D7">
+          <wp:inline distT="0" distB="0" distL="0" distR="0" wp14:anchorId="47779D35" wp14:editId="52D6DC7C">
             <wp:extent cx="109728" cy="109728"/>
             <wp:effectExtent l="0" t="0" r="5080" b="5080"/>
-            <wp:docPr id="28" name="Graphic 28" descr="Briefcase"/>
+            <wp:docPr id="1" name="Graphic 1" descr="Briefcase"/>
             <wp:cNvGraphicFramePr>
               <a:graphicFrameLocks xmlns:a="http://schemas.openxmlformats.org/drawingml/2006/main" noChangeAspect="1"/>
             </wp:cNvGraphicFramePr>
@@ -2437,18 +2357,20 @@
           <w:sz w:val="20"/>
           <w:szCs w:val="20"/>
         </w:rPr>
-        <w:t>Research Assistant</w:t>
-      </w:r>
+        <w:t xml:space="preserve">Research </w:t>
+      </w:r>
+      <w:proofErr w:type="gramStart"/>
       <w:r>
         <w:rPr>
           <w:position w:val="2"/>
           <w:sz w:val="20"/>
           <w:szCs w:val="20"/>
         </w:rPr>
-        <w:t xml:space="preserve"> </w:t>
-      </w:r>
-      <w:r>
-        <w:rPr>
+        <w:t>Assistant</w:t>
+      </w:r>
+      <w:r>
+        <w:rPr>
+          <w:position w:val="2"/>
           <w:sz w:val="20"/>
           <w:szCs w:val="20"/>
         </w:rPr>
@@ -2456,12 +2378,20 @@
       </w:r>
       <w:r>
         <w:rPr>
+          <w:sz w:val="20"/>
+          <w:szCs w:val="20"/>
+        </w:rPr>
+        <w:t xml:space="preserve"> </w:t>
+      </w:r>
+      <w:r>
+        <w:rPr>
           <w:position w:val="4"/>
           <w:sz w:val="20"/>
           <w:szCs w:val="20"/>
         </w:rPr>
         <w:t>|</w:t>
       </w:r>
+      <w:proofErr w:type="gramEnd"/>
       <w:r>
         <w:rPr>
           <w:sz w:val="20"/>
@@ -2476,10 +2406,10 @@
           <w:szCs w:val="20"/>
         </w:rPr>
         <w:drawing>
-          <wp:inline distT="0" distB="0" distL="0" distR="0" wp14:anchorId="127955FB" wp14:editId="53E42871">
+          <wp:inline distT="0" distB="0" distL="0" distR="0" wp14:anchorId="17D55FE9" wp14:editId="6FCD1F78">
             <wp:extent cx="109728" cy="109728"/>
             <wp:effectExtent l="0" t="0" r="5080" b="5080"/>
-            <wp:docPr id="29" name="Graphic 29" descr="Building"/>
+            <wp:docPr id="2" name="Graphic 2" descr="Building"/>
             <wp:cNvGraphicFramePr>
               <a:graphicFrameLocks xmlns:a="http://schemas.openxmlformats.org/drawingml/2006/main" noChangeAspect="1"/>
             </wp:cNvGraphicFramePr>
@@ -2569,10 +2499,10 @@
             <w:szCs w:val="20"/>
           </w:rPr>
           <w:drawing>
-            <wp:inline distT="0" distB="0" distL="0" distR="0" wp14:anchorId="72F061F8" wp14:editId="0AEB6F04">
+            <wp:inline distT="0" distB="0" distL="0" distR="0" wp14:anchorId="2B3D36C8" wp14:editId="666B579E">
               <wp:extent cx="109728" cy="109728"/>
               <wp:effectExtent l="0" t="0" r="5080" b="5080"/>
-              <wp:docPr id="30" name="Graphic 30" descr="Marker"/>
+              <wp:docPr id="3" name="Graphic 3" descr="Marker"/>
               <wp:cNvGraphicFramePr>
                 <a:graphicFrameLocks xmlns:a="http://schemas.openxmlformats.org/drawingml/2006/main" noChangeAspect="1"/>
               </wp:cNvGraphicFramePr>
@@ -2703,7 +2633,7 @@
     <w:p>
       <w:pPr>
         <w:pStyle w:val="Heading2"/>
-        <w:spacing w:before="120"/>
+        <w:spacing w:before="0"/>
         <w:rPr>
           <w:sz w:val="20"/>
           <w:szCs w:val="20"/>
@@ -2774,18 +2704,20 @@
           <w:sz w:val="20"/>
           <w:szCs w:val="20"/>
         </w:rPr>
-        <w:t>Research Assistant</w:t>
-      </w:r>
+        <w:t xml:space="preserve">Research </w:t>
+      </w:r>
+      <w:proofErr w:type="gramStart"/>
       <w:r>
         <w:rPr>
           <w:position w:val="2"/>
           <w:sz w:val="20"/>
           <w:szCs w:val="20"/>
         </w:rPr>
-        <w:t xml:space="preserve"> </w:t>
-      </w:r>
-      <w:r>
-        <w:rPr>
+        <w:t>Assistant</w:t>
+      </w:r>
+      <w:r>
+        <w:rPr>
+          <w:position w:val="2"/>
           <w:sz w:val="20"/>
           <w:szCs w:val="20"/>
         </w:rPr>
@@ -2793,12 +2725,20 @@
       </w:r>
       <w:r>
         <w:rPr>
+          <w:sz w:val="20"/>
+          <w:szCs w:val="20"/>
+        </w:rPr>
+        <w:t xml:space="preserve"> </w:t>
+      </w:r>
+      <w:r>
+        <w:rPr>
           <w:position w:val="4"/>
           <w:sz w:val="20"/>
           <w:szCs w:val="20"/>
         </w:rPr>
         <w:t>|</w:t>
       </w:r>
+      <w:proofErr w:type="gramEnd"/>
       <w:r>
         <w:rPr>
           <w:sz w:val="20"/>
@@ -2995,23 +2935,17 @@
     </w:p>
     <w:p>
       <w:pPr>
-        <w:jc w:val="both"/>
-        <w:rPr>
-          <w:sz w:val="18"/>
-        </w:rPr>
-      </w:pPr>
-      <w:r>
-        <w:rPr>
-          <w:b/>
-          <w:sz w:val="18"/>
-        </w:rPr>
-        <w:t>Simulation</w:t>
-      </w:r>
-      <w:r>
-        <w:rPr>
-          <w:sz w:val="18"/>
-        </w:rPr>
-        <w:t>:</w:t>
+        <w:pStyle w:val="Heading2"/>
+        <w:spacing w:before="0"/>
+        <w:rPr>
+          <w:sz w:val="18"/>
+        </w:rPr>
+      </w:pPr>
+      <w:r>
+        <w:rPr>
+          <w:sz w:val="18"/>
+        </w:rPr>
+        <w:t>Simulation:</w:t>
       </w:r>
     </w:p>
     <w:p>
@@ -3056,31 +2990,17 @@
     </w:p>
     <w:p>
       <w:pPr>
-        <w:ind w:left="0"/>
-        <w:jc w:val="both"/>
-        <w:rPr>
-          <w:sz w:val="18"/>
-        </w:rPr>
-      </w:pPr>
-      <w:r>
-        <w:rPr>
-          <w:b/>
-          <w:sz w:val="18"/>
-        </w:rPr>
-        <w:br w:type="column"/>
-      </w:r>
-      <w:r>
-        <w:rPr>
-          <w:b/>
-          <w:sz w:val="18"/>
-        </w:rPr>
-        <w:t>Experiment</w:t>
-      </w:r>
-      <w:r>
-        <w:rPr>
-          <w:sz w:val="18"/>
-        </w:rPr>
-        <w:t>:</w:t>
+        <w:pStyle w:val="Heading2"/>
+        <w:spacing w:before="0"/>
+        <w:rPr>
+          <w:sz w:val="18"/>
+        </w:rPr>
+      </w:pPr>
+      <w:r>
+        <w:rPr>
+          <w:sz w:val="18"/>
+        </w:rPr>
+        <w:t>Experiment:</w:t>
       </w:r>
     </w:p>
     <w:p>
@@ -3090,7 +3010,7 @@
           <w:ilvl w:val="0"/>
           <w:numId w:val="2"/>
         </w:numPr>
-        <w:ind w:left="270" w:right="120" w:hanging="270"/>
+        <w:ind w:left="450" w:hanging="270"/>
         <w:jc w:val="both"/>
         <w:rPr>
           <w:sz w:val="18"/>
@@ -3110,7 +3030,7 @@
           <w:ilvl w:val="0"/>
           <w:numId w:val="2"/>
         </w:numPr>
-        <w:ind w:left="270" w:right="120" w:hanging="270"/>
+        <w:ind w:left="450" w:hanging="270"/>
         <w:jc w:val="both"/>
         <w:rPr>
           <w:sz w:val="18"/>
@@ -3120,19 +3040,13 @@
         <w:rPr>
           <w:sz w:val="18"/>
         </w:rPr>
-        <w:t>Controlled stepper motors using Python to implement cycling loading and optimized the sleeping time by considering signal frequency,</w:t>
-      </w:r>
-      <w:r>
-        <w:rPr>
-          <w:sz w:val="18"/>
-        </w:rPr>
-        <w:t xml:space="preserve"> </w:t>
-      </w:r>
-      <w:r>
-        <w:rPr>
-          <w:sz w:val="18"/>
-        </w:rPr>
-        <w:t>rotation speed, and gear ratio.</w:t>
+        <w:t xml:space="preserve">Controlled </w:t>
+      </w:r>
+      <w:r>
+        <w:rPr>
+          <w:sz w:val="18"/>
+        </w:rPr>
+        <w:t>stepper motors using Python for cycling load implementation, optimizing sleep time based on signal frequency, speed, and gear ratio.</w:t>
       </w:r>
     </w:p>
     <w:p>
@@ -3150,7 +3064,7 @@
           <w:type w:val="continuous"/>
           <w:pgSz w:w="11910" w:h="16840"/>
           <w:pgMar w:top="43" w:right="360" w:bottom="274" w:left="360" w:header="720" w:footer="720" w:gutter="0"/>
-          <w:cols w:num="2" w:space="330"/>
+          <w:cols w:space="330"/>
         </w:sectPr>
       </w:pPr>
       <w:bookmarkStart w:id="3" w:name="Projects"/>
@@ -3162,7 +3076,8 @@
         <w:pBdr>
           <w:bottom w:val="double" w:sz="4" w:space="1" w:color="auto"/>
         </w:pBdr>
-        <w:ind w:right="120"/>
+        <w:spacing w:before="0"/>
+        <w:ind w:right="115"/>
       </w:pPr>
       <w:r>
         <w:rPr>
@@ -3253,6 +3168,37 @@
         </w:r>
       </w:hyperlink>
       <w:r>
+        <w:rPr>
+          <w:rStyle w:val="Hyperlink"/>
+          <w:rFonts w:ascii="PMingLiU" w:eastAsia="PMingLiU" w:hAnsi="PMingLiU"/>
+          <w:noProof/>
+          <w:sz w:val="20"/>
+          <w:lang w:eastAsia="zh-TW"/>
+        </w:rPr>
+        <w:t xml:space="preserve"> </w:t>
+      </w:r>
+      <w:r>
+        <w:rPr>
+          <w:rStyle w:val="Hyperlink"/>
+          <w:rFonts w:ascii="PMingLiU" w:eastAsia="PMingLiU" w:hAnsi="PMingLiU"/>
+          <w:noProof/>
+          <w:sz w:val="16"/>
+          <w:szCs w:val="16"/>
+          <w:lang w:eastAsia="zh-TW"/>
+        </w:rPr>
+        <w:t xml:space="preserve">- </w:t>
+      </w:r>
+      <w:bookmarkStart w:id="4" w:name="_GoBack"/>
+      <w:bookmarkEnd w:id="4"/>
+      <w:r>
+        <w:rPr>
+          <w:b w:val="0"/>
+          <w:sz w:val="16"/>
+          <w:szCs w:val="16"/>
+        </w:rPr>
+        <w:t>Heuristic Resilience Analyses for Municipalities Using Data Space Functionalities</w:t>
+      </w:r>
+      <w:r>
         <w:tab/>
         <w:t>Mar</w:t>
       </w:r>
@@ -3282,19 +3228,6 @@
           <w:spacing w:val="-5"/>
         </w:rPr>
         <w:t xml:space="preserve"> Present</w:t>
-      </w:r>
-    </w:p>
-    <w:p>
-      <w:pPr>
-        <w:rPr>
-          <w:sz w:val="18"/>
-        </w:rPr>
-      </w:pPr>
-      <w:r>
-        <w:rPr>
-          <w:sz w:val="18"/>
-        </w:rPr>
-        <w:t>Heuristic Resilience Analyses for Municipalities Using Data Space Functionalities</w:t>
       </w:r>
     </w:p>
     <w:p>
@@ -3437,28 +3370,20 @@
         <w:pStyle w:val="ListParagraph"/>
         <w:numPr>
           <w:ilvl w:val="0"/>
-          <w:numId w:val="6"/>
+          <w:numId w:val="2"/>
         </w:numPr>
-        <w:spacing w:before="2" w:line="249" w:lineRule="auto"/>
-        <w:ind w:left="360" w:right="133" w:hanging="180"/>
+        <w:ind w:left="461" w:right="120" w:hanging="274"/>
         <w:jc w:val="both"/>
         <w:rPr>
-          <w:sz w:val="18"/>
-        </w:rPr>
-      </w:pPr>
-      <w:r>
-        <w:rPr>
-          <w:sz w:val="18"/>
-        </w:rPr>
-        <w:t xml:space="preserve">Our objective is to improve the accessibility and usability of crisis </w:t>
-      </w:r>
-      <w:bookmarkStart w:id="4" w:name="_GoBack"/>
-      <w:bookmarkEnd w:id="4"/>
-      <w:r>
-        <w:rPr>
-          <w:sz w:val="18"/>
-        </w:rPr>
-        <w:t>preparation and management data for municipalities and emergency forces. By creating an "ecosystem" for data, we aim to establish a model that can be used throughout Germany to quickly identify and manage crises. To achieve this, we are developing a demonstrator for a scalable resilience data space that incorporates the needs of users and implements them conceptually. Our goal is to ensure that all stakeholders have access to critical information during a crisis to enable effective and timely responses.</w:t>
+          <w:b/>
+          <w:sz w:val="18"/>
+        </w:rPr>
+      </w:pPr>
+      <w:r>
+        <w:rPr>
+          <w:sz w:val="18"/>
+        </w:rPr>
+        <w:t>Aimed to enhance crisis data accessibility and usability for municipalities and emergency forces by creating a data 'ecosystem.' Developed a scalable resilience data space demonstrator, addressing user needs and ensuring all stakeholders access to critical information for effective and timely crisis responses. The model is intended for nationwide use in Germany.</w:t>
       </w:r>
     </w:p>
     <w:p>
@@ -3533,6 +3458,27 @@
         </w:drawing>
       </w:r>
       <w:r>
+        <w:rPr>
+          <w:sz w:val="20"/>
+        </w:rPr>
+        <w:t xml:space="preserve"> </w:t>
+      </w:r>
+      <w:r>
+        <w:rPr>
+          <w:sz w:val="16"/>
+          <w:szCs w:val="16"/>
+        </w:rPr>
+        <w:t xml:space="preserve">- </w:t>
+      </w:r>
+      <w:r>
+        <w:rPr>
+          <w:b w:val="0"/>
+          <w:sz w:val="16"/>
+          <w:szCs w:val="16"/>
+        </w:rPr>
+        <w:t>Networking of digital assets and data-driven value creation through data ecosystems in additive manufacturing</w:t>
+      </w:r>
+      <w:r>
         <w:tab/>
       </w:r>
       <w:r>
@@ -3567,19 +3513,6 @@
       </w:r>
       <w:r>
         <w:t>2022</w:t>
-      </w:r>
-    </w:p>
-    <w:p>
-      <w:pPr>
-        <w:rPr>
-          <w:sz w:val="18"/>
-        </w:rPr>
-      </w:pPr>
-      <w:r>
-        <w:rPr>
-          <w:sz w:val="18"/>
-        </w:rPr>
-        <w:t>Networking of digital assets and data-driven value creation through data ecosystems in additive manufacturing</w:t>
       </w:r>
     </w:p>
     <w:p>
@@ -3652,10 +3585,9 @@
         <w:pStyle w:val="ListParagraph"/>
         <w:numPr>
           <w:ilvl w:val="0"/>
-          <w:numId w:val="6"/>
+          <w:numId w:val="2"/>
         </w:numPr>
-        <w:spacing w:before="2" w:line="249" w:lineRule="auto"/>
-        <w:ind w:left="360" w:right="133" w:hanging="180"/>
+        <w:ind w:left="461" w:right="120" w:hanging="274"/>
         <w:jc w:val="both"/>
         <w:rPr>
           <w:sz w:val="18"/>
@@ -3822,10 +3754,10 @@
         <w:pStyle w:val="ListParagraph"/>
         <w:numPr>
           <w:ilvl w:val="0"/>
-          <w:numId w:val="6"/>
+          <w:numId w:val="2"/>
         </w:numPr>
-        <w:spacing w:before="2" w:line="249" w:lineRule="auto"/>
-        <w:ind w:left="360" w:right="133" w:hanging="180"/>
+        <w:ind w:left="461" w:right="120" w:hanging="274"/>
+        <w:jc w:val="both"/>
         <w:rPr>
           <w:sz w:val="18"/>
         </w:rPr>
@@ -4011,10 +3943,10 @@
         <w:pStyle w:val="ListParagraph"/>
         <w:numPr>
           <w:ilvl w:val="0"/>
-          <w:numId w:val="6"/>
+          <w:numId w:val="2"/>
         </w:numPr>
-        <w:spacing w:before="2" w:line="249" w:lineRule="auto"/>
-        <w:ind w:left="360" w:right="133" w:hanging="180"/>
+        <w:ind w:left="461" w:right="120" w:hanging="274"/>
+        <w:jc w:val="both"/>
         <w:rPr>
           <w:sz w:val="18"/>
         </w:rPr>
@@ -4190,10 +4122,10 @@
         <w:pStyle w:val="ListParagraph"/>
         <w:numPr>
           <w:ilvl w:val="0"/>
-          <w:numId w:val="6"/>
+          <w:numId w:val="2"/>
         </w:numPr>
-        <w:spacing w:before="2" w:line="249" w:lineRule="auto"/>
-        <w:ind w:left="360" w:right="133" w:hanging="180"/>
+        <w:ind w:left="461" w:right="120" w:hanging="274"/>
+        <w:jc w:val="both"/>
         <w:rPr>
           <w:sz w:val="18"/>
         </w:rPr>
@@ -4238,14 +4170,14 @@
         <v:path o:extrusionok="f" gradientshapeok="t" o:connecttype="rect"/>
         <o:lock v:ext="edit" aspectratio="t"/>
       </v:shapetype>
-      <v:shape id="_x0000_i1028" type="#_x0000_t75" alt="Briefcase" style="width:9pt;height:9pt;visibility:visible" o:gfxdata="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" o:bullet="t">
+      <v:shape id="_x0000_i1206" type="#_x0000_t75" alt="Briefcase" style="width:9pt;height:9pt;visibility:visible" o:gfxdata="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" o:bullet="t">
         <v:imagedata r:id="rId1" o:title=""/>
       </v:shape>
     </w:pict>
   </w:numPicBullet>
   <w:numPicBullet w:numPicBulletId="1">
     <w:pict>
-      <v:shape id="_x0000_i1029" type="#_x0000_t75" alt="Graduation cap" style="width:13.15pt;height:9pt;visibility:visible" o:gfxdata="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" o:bullet="t">
+      <v:shape id="_x0000_i1207" type="#_x0000_t75" alt="Graduation cap" style="width:13.3pt;height:9pt;visibility:visible" o:gfxdata="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" o:bullet="t">
         <v:imagedata r:id="rId2" o:title="" croptop="-13609f" cropbottom="-13609f"/>
       </v:shape>
     </w:pict>
@@ -5450,7 +5382,6 @@
   <w:style w:type="character" w:default="1" w:styleId="DefaultParagraphFont">
     <w:name w:val="Default Paragraph Font"/>
     <w:uiPriority w:val="1"/>
-    <w:semiHidden/>
     <w:unhideWhenUsed/>
   </w:style>
   <w:style w:type="table" w:default="1" w:styleId="TableNormal">
@@ -5910,7 +5841,7 @@
 </file>
 
 <file path=customXml/itemProps1.xml><?xml version="1.0" encoding="utf-8"?>
-<ds:datastoreItem xmlns:ds="http://schemas.openxmlformats.org/officeDocument/2006/customXml" ds:itemID="{2329B9CF-2319-4924-9A57-DA3317DE6BBF}">
+<ds:datastoreItem xmlns:ds="http://schemas.openxmlformats.org/officeDocument/2006/customXml" ds:itemID="{F1D099D8-BA0A-471B-B490-1F107B47242D}">
   <ds:schemaRefs>
     <ds:schemaRef ds:uri="http://schemas.openxmlformats.org/officeDocument/2006/bibliography"/>
   </ds:schemaRefs>

</xml_diff>